<commit_message>
doksi frissítés: Klasszifikáció TransferLerarninggel, leírás: elakadás a learning rate miatt
</commit_message>
<xml_diff>
--- a/Thesis/Szakdolgozat_AlgonautsChallenge2019.docx
+++ b/Thesis/Szakdolgozat_AlgonautsChallenge2019.docx
@@ -13112,6 +13112,9 @@
     </w:p>
     <w:p>
       <w:r>
+        <w:rPr>
+          <w:noProof/>
+        </w:rPr>
         <w:drawing>
           <wp:anchor distT="0" distB="0" distL="114300" distR="114300" simplePos="0" relativeHeight="251745280" behindDoc="0" locked="0" layoutInCell="1" allowOverlap="1" wp14:anchorId="4A247C16">
             <wp:simplePos x="0" y="0"/>
@@ -13186,13 +13189,7 @@
         <w:t>1660 kép/osztály tanítómintával. Az eredmény szinte már az első epoch lefutásának végére 90%</w:t>
       </w:r>
       <w:r>
-        <w:t xml:space="preserve"> </w:t>
-      </w:r>
-      <w:r>
-        <w:t>feletti</w:t>
-      </w:r>
-      <w:r>
-        <w:t xml:space="preserve"> pontosság </w:t>
+        <w:t xml:space="preserve"> feletti pontosság </w:t>
       </w:r>
       <w:r>
         <w:t>lett</w:t>
@@ -14743,15 +14740,359 @@
         <w:t xml:space="preserve">4.2.4 </w:t>
       </w:r>
       <w:r>
-        <w:t>Klasszifikáció – Transfe</w:t>
+        <w:t>Klasszifikáció – Transfer learning segítségével</w:t>
+      </w:r>
+    </w:p>
+    <w:p>
+      <w:r>
+        <w:t>A különböző hálózatokkal való kísérletezés során arra jutottam, hogy a kiválasztott osztályokhoz és a hozzájuk tartozó általam összeválogatott képhalmazokhoz a VGG16 elő-tanított modellje szolgáltatja a legjobb eredményeket. Ezen felül pedig még a 175x175px képmérettel és három színcsatornával is elég gyorsan működött ahhoz, hogy több modell-architektúrát le tudjak tesztelni.</w:t>
+      </w:r>
+    </w:p>
+    <w:p>
+      <w:pPr>
+        <w:rPr>
+          <w:b/>
+          <w:bCs/>
+        </w:rPr>
+      </w:pPr>
+      <w:r>
+        <w:rPr>
+          <w:b/>
+          <w:bCs/>
+        </w:rPr>
+        <w:t>Fennakadás a tanítás közben</w:t>
+      </w:r>
+    </w:p>
+    <w:p>
+      <w:r>
+        <w:t>A transfer learning-el való tanítás első szakaszában 80% körüli eredményeket értem el három osztály esetében. Ezt követően megnöveltem az osztály számot ötre, vagyis az éles projekt osztály</w:t>
+      </w:r>
+      <w:r>
+        <w:t>számára</w:t>
+      </w:r>
+      <w:r>
+        <w:t xml:space="preserve">. Ezzel párhuzamosan pedig megnöveltem a tanítóminta méretét is </w:t>
+      </w:r>
+      <w:r>
+        <w:t>9900 kép/osztályra, a validációs minta méretét pedig 1100 kép/osztályra.</w:t>
+      </w:r>
+    </w:p>
+    <w:p>
+      <w:r>
+        <w:t>Itt tapasztaltam a dolgozatban a legnagyobb elakadást, ugyanis a modell a képhalmaz megnövelés</w:t>
+      </w:r>
+      <w:r>
+        <w:t>e</w:t>
+      </w:r>
+      <w:r>
+        <w:t xml:space="preserve"> után leállt a tanulással, 20%-os pontosságot és hozzá tartozóan szinte konstans loss értéket produkált akár több száz epoch lefutását követően is.</w:t>
+      </w:r>
+    </w:p>
+    <w:p>
+      <w:r>
+        <w:t xml:space="preserve">A pontosságból és a loss értékéből azért következtethetünk arra, hogy a modell nem tanul, mert 5 osztály esetében 20%-os értéket kaptunk, 4 osztály esetén pedig 25%-ot, 3 osztály esetén pedig 33.33%-ot. Ezekből a tesztesetekből kiderült, hogy ilyen esetben a modell azt a valószínűséget produkálja, ami megmutatja, mennyi az esélye annak, hogy az N számú osztályhoz tartozó n számú képből pont az N1 osztályba tartozó képet húzzuk ki véletlenszerűen. Ez az érték a modell méretének változtatásával, a felhasznált ImageNet súlyok elhagyásával, illetve a modell </w:t>
+      </w:r>
+      <w:r>
+        <w:t xml:space="preserve">különböző számú </w:t>
+      </w:r>
+      <w:r>
+        <w:t>konvolúciós rétegének befagyasztásával sem változott.</w:t>
+      </w:r>
+    </w:p>
+    <w:p>
+      <w:r>
+        <w:t xml:space="preserve">A probléma </w:t>
+      </w:r>
+      <w:r>
+        <w:t xml:space="preserve">megoldásához </w:t>
+      </w:r>
+      <w:r>
+        <w:t>végül az optimalizáló függvény kicserélése hozta meg</w:t>
+      </w:r>
+      <w:r>
+        <w:t xml:space="preserve"> az első eredményeket</w:t>
+      </w:r>
+      <w:r>
+        <w:t xml:space="preserve">. Tesztelés céljából </w:t>
+      </w:r>
+      <w:r>
+        <w:t>felhasználtam</w:t>
+      </w:r>
+      <w:r>
+        <w:t xml:space="preserve"> egy egyszerű </w:t>
+      </w:r>
+      <w:proofErr w:type="spellStart"/>
+      <w:r>
+        <w:rPr>
+          <w:rStyle w:val="st"/>
+        </w:rPr>
+        <w:t>Stochastic</w:t>
+      </w:r>
+      <w:proofErr w:type="spellEnd"/>
+      <w:r>
+        <w:rPr>
+          <w:rStyle w:val="st"/>
+        </w:rPr>
+        <w:t xml:space="preserve"> </w:t>
+      </w:r>
+      <w:proofErr w:type="spellStart"/>
+      <w:r>
+        <w:rPr>
+          <w:rStyle w:val="st"/>
+        </w:rPr>
+        <w:t>G</w:t>
+      </w:r>
+      <w:r>
+        <w:rPr>
+          <w:rStyle w:val="st"/>
+        </w:rPr>
+        <w:t>radient</w:t>
+      </w:r>
+      <w:proofErr w:type="spellEnd"/>
+      <w:r>
+        <w:rPr>
+          <w:rStyle w:val="st"/>
+        </w:rPr>
+        <w:t xml:space="preserve"> </w:t>
+      </w:r>
+      <w:proofErr w:type="spellStart"/>
+      <w:r>
+        <w:rPr>
+          <w:rStyle w:val="st"/>
+        </w:rPr>
+        <w:t>D</w:t>
+      </w:r>
+      <w:r>
+        <w:rPr>
+          <w:rStyle w:val="st"/>
+        </w:rPr>
+        <w:t>escent</w:t>
+      </w:r>
+      <w:proofErr w:type="spellEnd"/>
+      <w:r>
+        <w:rPr>
+          <w:rStyle w:val="st"/>
+        </w:rPr>
+        <w:t xml:space="preserve"> </w:t>
+      </w:r>
+      <w:r>
+        <w:rPr>
+          <w:rStyle w:val="st"/>
+        </w:rPr>
+        <w:br/>
+      </w:r>
+      <w:r>
+        <w:rPr>
+          <w:rStyle w:val="st"/>
+        </w:rPr>
+        <w:t>(</w:t>
+      </w:r>
+      <w:r>
+        <w:rPr>
+          <w:rStyle w:val="st"/>
+        </w:rPr>
+        <w:t>avagy</w:t>
+      </w:r>
+      <w:r>
+        <w:rPr>
+          <w:rStyle w:val="st"/>
+        </w:rPr>
+        <w:t xml:space="preserve"> SGD)</w:t>
+      </w:r>
+      <w:r>
+        <w:t xml:space="preserve"> </w:t>
+      </w:r>
+      <w:r>
+        <w:t>optimalizálót – ez egyébként nagyon rossz választás neurális hálóval való osztályokba sorolás esetén. A rendszer ebben az esetben elkezdett tanulni</w:t>
+      </w:r>
+      <w:r>
+        <w:t>,</w:t>
+      </w:r>
+      <w:r>
+        <w:t xml:space="preserve"> és a tizedik epoch környékén minden futtatásnál elérte a 40%-os pontosságot. Mikor utánanéztem, hogy </w:t>
+      </w:r>
+      <w:r>
+        <w:t>az SGD</w:t>
+      </w:r>
+      <w:r>
+        <w:t xml:space="preserve"> miért futhat jobban</w:t>
+      </w:r>
+      <w:r>
+        <w:t>,</w:t>
+      </w:r>
+      <w:r>
+        <w:t xml:space="preserve"> mint a nála a feladattal sokkal kompatibilisebb társa</w:t>
+      </w:r>
+      <w:r>
+        <w:t xml:space="preserve">i – </w:t>
+      </w:r>
+      <w:r>
+        <w:t>az ADAM vagy akár az RMSProp optimalizálók</w:t>
+      </w:r>
+      <w:r>
+        <w:t>,</w:t>
+      </w:r>
+      <w:r>
+        <w:t xml:space="preserve"> rájöttem</w:t>
+      </w:r>
+      <w:r>
+        <w:t>,</w:t>
+      </w:r>
+      <w:r>
+        <w:t xml:space="preserve"> </w:t>
+      </w:r>
+      <w:r>
+        <w:t>hogy a megoldás a learning</w:t>
+      </w:r>
+      <w:r>
+        <w:t xml:space="preserve"> </w:t>
+      </w:r>
+      <w:r>
+        <w:t>rate megváltoztatása lesz</w:t>
+      </w:r>
+      <w:r>
+        <w:t>. A learning rate az az érték, amivel a rendszerünk a neuronokhoz tartozó súlyokat változtatja annak függvényében, hogy a loss értékét csökkentse.</w:t>
+      </w:r>
+    </w:p>
+    <w:p>
+      <w:r>
+        <w:lastRenderedPageBreak/>
+        <w:t>A problémát az okozta, hogy ADAM és RMSProp esetében is a learning rate-</w:t>
+      </w:r>
+      <w:proofErr w:type="spellStart"/>
+      <w:r>
+        <w:t>et</w:t>
+      </w:r>
+      <w:proofErr w:type="spellEnd"/>
+      <w:r>
+        <w:t xml:space="preserve"> általában 0.01 és 0.005 között változtattam. Ezek az értékek általában megfelelőek egy tanítás során ehhez a fajta hálózathoz, valamint a VGG16 modelljét felhasználók is ezt az intervallumot ajánlották, mint </w:t>
+      </w:r>
+      <w:proofErr w:type="spellStart"/>
+      <w:r>
+        <w:t>best</w:t>
+      </w:r>
+      <w:proofErr w:type="spellEnd"/>
+      <w:r>
+        <w:t xml:space="preserve"> </w:t>
+      </w:r>
+      <w:proofErr w:type="spellStart"/>
+      <w:r>
+        <w:t>practice</w:t>
+      </w:r>
+      <w:proofErr w:type="spellEnd"/>
+      <w:r>
+        <w:t>. Esetemben viszont azért kaptam semmilyen változást a tanítás pontoságában, mivel ez az intervallum is túl nagy értékeket tartalmazott. Kiderült, hogy a komplexebb optimalizá</w:t>
+      </w:r>
+      <w:r>
+        <w:t xml:space="preserve">lók esetében a megfelelő learning rate érték drasztikusan változik annak függvényében, mekkora tanítómintával dolgozunk. </w:t>
+      </w:r>
+      <w:r>
+        <w:t>Alább látható, hogy a [0.01, 0.005] intervallumot a pontosság növeléséhez lejjebb kellett tolni a [0.0001, 0.00005] intervallumra.</w:t>
+      </w:r>
+    </w:p>
+    <w:p>
+      <w:r>
+        <w:t xml:space="preserve">Eredmények </w:t>
+      </w:r>
+      <w:r>
+        <w:t>a learning rate drasztikus megváltoztatásával:</w:t>
+      </w:r>
+    </w:p>
+    <w:p>
+      <w:pPr>
+        <w:pStyle w:val="Listaszerbekezds"/>
+        <w:numPr>
+          <w:ilvl w:val="0"/>
+          <w:numId w:val="25"/>
+        </w:numPr>
+        <w:tabs>
+          <w:tab w:val="left" w:pos="450"/>
+        </w:tabs>
+        <w:ind w:left="630" w:hanging="450"/>
+      </w:pPr>
+      <w:r>
+        <w:t>Adam</w:t>
+      </w:r>
+      <w:r>
+        <w:t xml:space="preserve"> </w:t>
+      </w:r>
+      <w:r>
+        <w:t>(lr=0.00001)</w:t>
+      </w:r>
+      <w:r>
+        <w:tab/>
+      </w:r>
+      <w:r>
+        <w:t>loss: 0.2219 - acc: 0.9216 - val_loss: 0.0704 - val_acc: 0.9768</w:t>
+      </w:r>
+    </w:p>
+    <w:p>
+      <w:pPr>
+        <w:pStyle w:val="Listaszerbekezds"/>
+        <w:numPr>
+          <w:ilvl w:val="0"/>
+          <w:numId w:val="25"/>
+        </w:numPr>
+        <w:tabs>
+          <w:tab w:val="left" w:pos="450"/>
+        </w:tabs>
+        <w:ind w:left="630" w:hanging="450"/>
+      </w:pPr>
+      <w:r>
+        <w:t>RMS</w:t>
+      </w:r>
+      <w:r>
+        <w:t>P</w:t>
+      </w:r>
+      <w:r>
+        <w:t>rop</w:t>
+      </w:r>
+      <w:r>
+        <w:t xml:space="preserve"> </w:t>
+      </w:r>
+      <w:r>
+        <w:t>(lr=0.00001):</w:t>
+      </w:r>
+      <w:r>
+        <w:tab/>
+      </w:r>
+      <w:r>
+        <w:t>loss: 0.2044 - acc: 0.9313 - val_loss: 0.1007 - val_acc: 0.9647</w:t>
+      </w:r>
+    </w:p>
+    <w:p>
+      <w:pPr>
+        <w:pStyle w:val="Listaszerbekezds"/>
+        <w:numPr>
+          <w:ilvl w:val="0"/>
+          <w:numId w:val="25"/>
+        </w:numPr>
+        <w:tabs>
+          <w:tab w:val="left" w:pos="450"/>
+        </w:tabs>
+        <w:ind w:left="630" w:hanging="450"/>
+      </w:pPr>
+      <w:r>
+        <w:t>SGD (</w:t>
+      </w:r>
+      <w:r>
+        <w:t>lr=0.01):</w:t>
+      </w:r>
+      <w:r>
+        <w:tab/>
+      </w:r>
+      <w:r>
+        <w:tab/>
+      </w:r>
+      <w:r>
+        <w:t>loss: 0.1646 - acc: 0.94</w:t>
       </w:r>
       <w:bookmarkStart w:id="28" w:name="_GoBack"/>
       <w:bookmarkEnd w:id="28"/>
       <w:r>
-        <w:t>r learning segítségével</w:t>
-      </w:r>
-    </w:p>
-    <w:p/>
+        <w:t>42 - val_loss: 0.0649 - val_acc: 0.9776</w:t>
+      </w:r>
+    </w:p>
     <w:p>
       <w:pPr>
         <w:rPr>
@@ -20738,6 +21079,119 @@
     </w:lvl>
   </w:abstractNum>
   <w:abstractNum w:abstractNumId="20" w15:restartNumberingAfterBreak="0">
+    <w:nsid w:val="6F2D5EE3"/>
+    <w:multiLevelType w:val="hybridMultilevel"/>
+    <w:tmpl w:val="C8FC0002"/>
+    <w:lvl w:ilvl="0" w:tplc="04090001">
+      <w:start w:val="1"/>
+      <w:numFmt w:val="bullet"/>
+      <w:lvlText w:val=""/>
+      <w:lvlJc w:val="left"/>
+      <w:pPr>
+        <w:ind w:left="720" w:hanging="360"/>
+      </w:pPr>
+      <w:rPr>
+        <w:rFonts w:ascii="Symbol" w:hAnsi="Symbol" w:hint="default"/>
+      </w:rPr>
+    </w:lvl>
+    <w:lvl w:ilvl="1" w:tplc="04090003" w:tentative="1">
+      <w:start w:val="1"/>
+      <w:numFmt w:val="bullet"/>
+      <w:lvlText w:val="o"/>
+      <w:lvlJc w:val="left"/>
+      <w:pPr>
+        <w:ind w:left="1440" w:hanging="360"/>
+      </w:pPr>
+      <w:rPr>
+        <w:rFonts w:ascii="Courier New" w:hAnsi="Courier New" w:cs="Courier New" w:hint="default"/>
+      </w:rPr>
+    </w:lvl>
+    <w:lvl w:ilvl="2" w:tplc="04090005" w:tentative="1">
+      <w:start w:val="1"/>
+      <w:numFmt w:val="bullet"/>
+      <w:lvlText w:val=""/>
+      <w:lvlJc w:val="left"/>
+      <w:pPr>
+        <w:ind w:left="2160" w:hanging="360"/>
+      </w:pPr>
+      <w:rPr>
+        <w:rFonts w:ascii="Wingdings" w:hAnsi="Wingdings" w:hint="default"/>
+      </w:rPr>
+    </w:lvl>
+    <w:lvl w:ilvl="3" w:tplc="04090001" w:tentative="1">
+      <w:start w:val="1"/>
+      <w:numFmt w:val="bullet"/>
+      <w:lvlText w:val=""/>
+      <w:lvlJc w:val="left"/>
+      <w:pPr>
+        <w:ind w:left="2880" w:hanging="360"/>
+      </w:pPr>
+      <w:rPr>
+        <w:rFonts w:ascii="Symbol" w:hAnsi="Symbol" w:hint="default"/>
+      </w:rPr>
+    </w:lvl>
+    <w:lvl w:ilvl="4" w:tplc="04090003" w:tentative="1">
+      <w:start w:val="1"/>
+      <w:numFmt w:val="bullet"/>
+      <w:lvlText w:val="o"/>
+      <w:lvlJc w:val="left"/>
+      <w:pPr>
+        <w:ind w:left="3600" w:hanging="360"/>
+      </w:pPr>
+      <w:rPr>
+        <w:rFonts w:ascii="Courier New" w:hAnsi="Courier New" w:cs="Courier New" w:hint="default"/>
+      </w:rPr>
+    </w:lvl>
+    <w:lvl w:ilvl="5" w:tplc="04090005" w:tentative="1">
+      <w:start w:val="1"/>
+      <w:numFmt w:val="bullet"/>
+      <w:lvlText w:val=""/>
+      <w:lvlJc w:val="left"/>
+      <w:pPr>
+        <w:ind w:left="4320" w:hanging="360"/>
+      </w:pPr>
+      <w:rPr>
+        <w:rFonts w:ascii="Wingdings" w:hAnsi="Wingdings" w:hint="default"/>
+      </w:rPr>
+    </w:lvl>
+    <w:lvl w:ilvl="6" w:tplc="04090001" w:tentative="1">
+      <w:start w:val="1"/>
+      <w:numFmt w:val="bullet"/>
+      <w:lvlText w:val=""/>
+      <w:lvlJc w:val="left"/>
+      <w:pPr>
+        <w:ind w:left="5040" w:hanging="360"/>
+      </w:pPr>
+      <w:rPr>
+        <w:rFonts w:ascii="Symbol" w:hAnsi="Symbol" w:hint="default"/>
+      </w:rPr>
+    </w:lvl>
+    <w:lvl w:ilvl="7" w:tplc="04090003" w:tentative="1">
+      <w:start w:val="1"/>
+      <w:numFmt w:val="bullet"/>
+      <w:lvlText w:val="o"/>
+      <w:lvlJc w:val="left"/>
+      <w:pPr>
+        <w:ind w:left="5760" w:hanging="360"/>
+      </w:pPr>
+      <w:rPr>
+        <w:rFonts w:ascii="Courier New" w:hAnsi="Courier New" w:cs="Courier New" w:hint="default"/>
+      </w:rPr>
+    </w:lvl>
+    <w:lvl w:ilvl="8" w:tplc="04090005" w:tentative="1">
+      <w:start w:val="1"/>
+      <w:numFmt w:val="bullet"/>
+      <w:lvlText w:val=""/>
+      <w:lvlJc w:val="left"/>
+      <w:pPr>
+        <w:ind w:left="6480" w:hanging="360"/>
+      </w:pPr>
+      <w:rPr>
+        <w:rFonts w:ascii="Wingdings" w:hAnsi="Wingdings" w:hint="default"/>
+      </w:rPr>
+    </w:lvl>
+  </w:abstractNum>
+  <w:abstractNum w:abstractNumId="21" w15:restartNumberingAfterBreak="0">
     <w:nsid w:val="6F985975"/>
     <w:multiLevelType w:val="hybridMultilevel"/>
     <w:tmpl w:val="34F2A828"/>
@@ -20828,7 +21282,7 @@
       </w:pPr>
     </w:lvl>
   </w:abstractNum>
-  <w:abstractNum w:abstractNumId="21" w15:restartNumberingAfterBreak="0">
+  <w:abstractNum w:abstractNumId="22" w15:restartNumberingAfterBreak="0">
     <w:nsid w:val="6FB26131"/>
     <w:multiLevelType w:val="hybridMultilevel"/>
     <w:tmpl w:val="72B634D0"/>
@@ -20917,7 +21371,7 @@
       </w:pPr>
     </w:lvl>
   </w:abstractNum>
-  <w:abstractNum w:abstractNumId="22" w15:restartNumberingAfterBreak="0">
+  <w:abstractNum w:abstractNumId="23" w15:restartNumberingAfterBreak="0">
     <w:nsid w:val="7A4F6BEB"/>
     <w:multiLevelType w:val="hybridMultilevel"/>
     <w:tmpl w:val="BFB8B15E"/>
@@ -21030,7 +21484,7 @@
       </w:rPr>
     </w:lvl>
   </w:abstractNum>
-  <w:abstractNum w:abstractNumId="23" w15:restartNumberingAfterBreak="0">
+  <w:abstractNum w:abstractNumId="24" w15:restartNumberingAfterBreak="0">
     <w:nsid w:val="7D9A6242"/>
     <w:multiLevelType w:val="hybridMultilevel"/>
     <w:tmpl w:val="83386406"/>
@@ -21121,10 +21575,10 @@
     </w:lvl>
   </w:abstractNum>
   <w:num w:numId="1">
-    <w:abstractNumId w:val="23"/>
+    <w:abstractNumId w:val="24"/>
   </w:num>
   <w:num w:numId="2">
-    <w:abstractNumId w:val="21"/>
+    <w:abstractNumId w:val="22"/>
   </w:num>
   <w:num w:numId="3">
     <w:abstractNumId w:val="19"/>
@@ -21133,7 +21587,7 @@
     <w:abstractNumId w:val="13"/>
   </w:num>
   <w:num w:numId="5">
-    <w:abstractNumId w:val="22"/>
+    <w:abstractNumId w:val="23"/>
   </w:num>
   <w:num w:numId="6">
     <w:abstractNumId w:val="15"/>
@@ -21160,7 +21614,7 @@
     <w:abstractNumId w:val="0"/>
   </w:num>
   <w:num w:numId="14">
-    <w:abstractNumId w:val="20"/>
+    <w:abstractNumId w:val="21"/>
   </w:num>
   <w:num w:numId="15">
     <w:abstractNumId w:val="6"/>
@@ -21191,6 +21645,9 @@
   </w:num>
   <w:num w:numId="24">
     <w:abstractNumId w:val="1"/>
+  </w:num>
+  <w:num w:numId="25">
+    <w:abstractNumId w:val="20"/>
   </w:num>
 </w:numbering>
 </file>
@@ -22177,6 +22634,11 @@
       <w:bdr w:val="none" w:sz="0" w:space="0" w:color="auto" w:frame="1"/>
     </w:rPr>
   </w:style>
+  <w:style w:type="character" w:customStyle="1" w:styleId="st">
+    <w:name w:val="st"/>
+    <w:basedOn w:val="Bekezdsalapbettpusa"/>
+    <w:rsid w:val="005C6E83"/>
+  </w:style>
 </w:styles>
 </file>
 
@@ -22480,7 +22942,7 @@
 </file>
 
 <file path=customXml/itemProps1.xml><?xml version="1.0" encoding="utf-8"?>
-<ds:datastoreItem xmlns:ds="http://schemas.openxmlformats.org/officeDocument/2006/customXml" ds:itemID="{44DC5508-C745-40C2-A15E-71A5D47FF862}">
+<ds:datastoreItem xmlns:ds="http://schemas.openxmlformats.org/officeDocument/2006/customXml" ds:itemID="{FB90ABB4-A6A6-4E1E-BE5A-DFECE2A2BCBF}">
   <ds:schemaRefs>
     <ds:schemaRef ds:uri="http://schemas.openxmlformats.org/officeDocument/2006/bibliography"/>
   </ds:schemaRefs>

</xml_diff>

<commit_message>
Tervezés és összefoglalás megírása
</commit_message>
<xml_diff>
--- a/Thesis/Szakdolgozat_AlgonautsChallenge2019.docx
+++ b/Thesis/Szakdolgozat_AlgonautsChallenge2019.docx
@@ -579,7 +579,7 @@
           <w:r>
             <w:fldChar w:fldCharType="separate"/>
           </w:r>
-          <w:hyperlink w:anchor="_Toc40818446" w:history="1">
+          <w:hyperlink w:anchor="_Toc40823601" w:history="1">
             <w:r>
               <w:rPr>
                 <w:rStyle w:val="Hiperhivatkozs"/>
@@ -617,7 +617,7 @@
                 <w:noProof/>
                 <w:webHidden/>
               </w:rPr>
-              <w:instrText xml:space="preserve"> PAGEREF _Toc40818446 \h </w:instrText>
+              <w:instrText xml:space="preserve"> PAGEREF _Toc40823601 \h </w:instrText>
             </w:r>
             <w:r>
               <w:rPr>
@@ -661,7 +661,7 @@
               <w:lang w:val="en-US"/>
             </w:rPr>
           </w:pPr>
-          <w:hyperlink w:anchor="_Toc40818447" w:history="1">
+          <w:hyperlink w:anchor="_Toc40823602" w:history="1">
             <w:r>
               <w:rPr>
                 <w:rStyle w:val="Hiperhivatkozs"/>
@@ -688,7 +688,7 @@
                 <w:noProof/>
                 <w:webHidden/>
               </w:rPr>
-              <w:instrText xml:space="preserve"> PAGEREF _Toc40818447 \h </w:instrText>
+              <w:instrText xml:space="preserve"> PAGEREF _Toc40823602 \h </w:instrText>
             </w:r>
             <w:r>
               <w:rPr>
@@ -732,7 +732,7 @@
               <w:lang w:val="en-US"/>
             </w:rPr>
           </w:pPr>
-          <w:hyperlink w:anchor="_Toc40818448" w:history="1">
+          <w:hyperlink w:anchor="_Toc40823603" w:history="1">
             <w:r>
               <w:rPr>
                 <w:rStyle w:val="Hiperhivatkozs"/>
@@ -759,7 +759,7 @@
                 <w:noProof/>
                 <w:webHidden/>
               </w:rPr>
-              <w:instrText xml:space="preserve"> PAGEREF _Toc40818448 \h </w:instrText>
+              <w:instrText xml:space="preserve"> PAGEREF _Toc40823603 \h </w:instrText>
             </w:r>
             <w:r>
               <w:rPr>
@@ -800,7 +800,7 @@
               <w:lang w:val="en-US"/>
             </w:rPr>
           </w:pPr>
-          <w:hyperlink w:anchor="_Toc40818449" w:history="1">
+          <w:hyperlink w:anchor="_Toc40823604" w:history="1">
             <w:r>
               <w:rPr>
                 <w:rStyle w:val="Hiperhivatkozs"/>
@@ -827,7 +827,7 @@
                 <w:noProof/>
                 <w:webHidden/>
               </w:rPr>
-              <w:instrText xml:space="preserve"> PAGEREF _Toc40818449 \h </w:instrText>
+              <w:instrText xml:space="preserve"> PAGEREF _Toc40823604 \h </w:instrText>
             </w:r>
             <w:r>
               <w:rPr>
@@ -868,7 +868,7 @@
               <w:lang w:val="en-US"/>
             </w:rPr>
           </w:pPr>
-          <w:hyperlink w:anchor="_Toc40818450" w:history="1">
+          <w:hyperlink w:anchor="_Toc40823605" w:history="1">
             <w:r>
               <w:rPr>
                 <w:rStyle w:val="Hiperhivatkozs"/>
@@ -895,7 +895,7 @@
                 <w:noProof/>
                 <w:webHidden/>
               </w:rPr>
-              <w:instrText xml:space="preserve"> PAGEREF _Toc40818450 \h </w:instrText>
+              <w:instrText xml:space="preserve"> PAGEREF _Toc40823605 \h </w:instrText>
             </w:r>
             <w:r>
               <w:rPr>
@@ -936,7 +936,7 @@
               <w:lang w:val="en-US"/>
             </w:rPr>
           </w:pPr>
-          <w:hyperlink w:anchor="_Toc40818451" w:history="1">
+          <w:hyperlink w:anchor="_Toc40823606" w:history="1">
             <w:r>
               <w:rPr>
                 <w:rStyle w:val="Hiperhivatkozs"/>
@@ -963,7 +963,7 @@
                 <w:noProof/>
                 <w:webHidden/>
               </w:rPr>
-              <w:instrText xml:space="preserve"> PAGEREF _Toc40818451 \h </w:instrText>
+              <w:instrText xml:space="preserve"> PAGEREF _Toc40823606 \h </w:instrText>
             </w:r>
             <w:r>
               <w:rPr>
@@ -1004,7 +1004,7 @@
               <w:lang w:val="en-US"/>
             </w:rPr>
           </w:pPr>
-          <w:hyperlink w:anchor="_Toc40818452" w:history="1">
+          <w:hyperlink w:anchor="_Toc40823607" w:history="1">
             <w:r>
               <w:rPr>
                 <w:rStyle w:val="Hiperhivatkozs"/>
@@ -1031,7 +1031,7 @@
                 <w:noProof/>
                 <w:webHidden/>
               </w:rPr>
-              <w:instrText xml:space="preserve"> PAGEREF _Toc40818452 \h </w:instrText>
+              <w:instrText xml:space="preserve"> PAGEREF _Toc40823607 \h </w:instrText>
             </w:r>
             <w:r>
               <w:rPr>
@@ -1072,7 +1072,7 @@
               <w:lang w:val="en-US"/>
             </w:rPr>
           </w:pPr>
-          <w:hyperlink w:anchor="_Toc40818453" w:history="1">
+          <w:hyperlink w:anchor="_Toc40823608" w:history="1">
             <w:r>
               <w:rPr>
                 <w:rStyle w:val="Hiperhivatkozs"/>
@@ -1099,7 +1099,7 @@
                 <w:noProof/>
                 <w:webHidden/>
               </w:rPr>
-              <w:instrText xml:space="preserve"> PAGEREF _Toc40818453 \h </w:instrText>
+              <w:instrText xml:space="preserve"> PAGEREF _Toc40823608 \h </w:instrText>
             </w:r>
             <w:r>
               <w:rPr>
@@ -1140,7 +1140,7 @@
               <w:lang w:val="en-US"/>
             </w:rPr>
           </w:pPr>
-          <w:hyperlink w:anchor="_Toc40818454" w:history="1">
+          <w:hyperlink w:anchor="_Toc40823609" w:history="1">
             <w:r>
               <w:rPr>
                 <w:rStyle w:val="Hiperhivatkozs"/>
@@ -1167,7 +1167,7 @@
                 <w:noProof/>
                 <w:webHidden/>
               </w:rPr>
-              <w:instrText xml:space="preserve"> PAGEREF _Toc40818454 \h </w:instrText>
+              <w:instrText xml:space="preserve"> PAGEREF _Toc40823609 \h </w:instrText>
             </w:r>
             <w:r>
               <w:rPr>
@@ -1208,7 +1208,7 @@
               <w:lang w:val="en-US"/>
             </w:rPr>
           </w:pPr>
-          <w:hyperlink w:anchor="_Toc40818455" w:history="1">
+          <w:hyperlink w:anchor="_Toc40823610" w:history="1">
             <w:r>
               <w:rPr>
                 <w:rStyle w:val="Hiperhivatkozs"/>
@@ -1235,7 +1235,7 @@
                 <w:noProof/>
                 <w:webHidden/>
               </w:rPr>
-              <w:instrText xml:space="preserve"> PAGEREF _Toc40818455 \h </w:instrText>
+              <w:instrText xml:space="preserve"> PAGEREF _Toc40823610 \h </w:instrText>
             </w:r>
             <w:r>
               <w:rPr>
@@ -1276,7 +1276,7 @@
               <w:lang w:val="en-US"/>
             </w:rPr>
           </w:pPr>
-          <w:hyperlink w:anchor="_Toc40818456" w:history="1">
+          <w:hyperlink w:anchor="_Toc40823611" w:history="1">
             <w:r>
               <w:rPr>
                 <w:rStyle w:val="Hiperhivatkozs"/>
@@ -1303,7 +1303,7 @@
                 <w:noProof/>
                 <w:webHidden/>
               </w:rPr>
-              <w:instrText xml:space="preserve"> PAGEREF _Toc40818456 \h </w:instrText>
+              <w:instrText xml:space="preserve"> PAGEREF _Toc40823611 \h </w:instrText>
             </w:r>
             <w:r>
               <w:rPr>
@@ -1344,7 +1344,7 @@
               <w:lang w:val="en-US"/>
             </w:rPr>
           </w:pPr>
-          <w:hyperlink w:anchor="_Toc40818457" w:history="1">
+          <w:hyperlink w:anchor="_Toc40823612" w:history="1">
             <w:r>
               <w:rPr>
                 <w:rStyle w:val="Hiperhivatkozs"/>
@@ -1371,7 +1371,7 @@
                 <w:noProof/>
                 <w:webHidden/>
               </w:rPr>
-              <w:instrText xml:space="preserve"> PAGEREF _Toc40818457 \h </w:instrText>
+              <w:instrText xml:space="preserve"> PAGEREF _Toc40823612 \h </w:instrText>
             </w:r>
             <w:r>
               <w:rPr>
@@ -1412,7 +1412,7 @@
               <w:lang w:val="en-US"/>
             </w:rPr>
           </w:pPr>
-          <w:hyperlink w:anchor="_Toc40818458" w:history="1">
+          <w:hyperlink w:anchor="_Toc40823613" w:history="1">
             <w:r>
               <w:rPr>
                 <w:rStyle w:val="Hiperhivatkozs"/>
@@ -1454,7 +1454,7 @@
                 <w:noProof/>
                 <w:webHidden/>
               </w:rPr>
-              <w:instrText xml:space="preserve"> PAGEREF _Toc40818458 \h </w:instrText>
+              <w:instrText xml:space="preserve"> PAGEREF _Toc40823613 \h </w:instrText>
             </w:r>
             <w:r>
               <w:rPr>
@@ -1495,7 +1495,7 @@
               <w:lang w:val="en-US"/>
             </w:rPr>
           </w:pPr>
-          <w:hyperlink w:anchor="_Toc40818459" w:history="1">
+          <w:hyperlink w:anchor="_Toc40823614" w:history="1">
             <w:r>
               <w:rPr>
                 <w:rStyle w:val="Hiperhivatkozs"/>
@@ -1537,7 +1537,7 @@
                 <w:noProof/>
                 <w:webHidden/>
               </w:rPr>
-              <w:instrText xml:space="preserve"> PAGEREF _Toc40818459 \h </w:instrText>
+              <w:instrText xml:space="preserve"> PAGEREF _Toc40823614 \h </w:instrText>
             </w:r>
             <w:r>
               <w:rPr>
@@ -1578,7 +1578,7 @@
               <w:lang w:val="en-US"/>
             </w:rPr>
           </w:pPr>
-          <w:hyperlink w:anchor="_Toc40818460" w:history="1">
+          <w:hyperlink w:anchor="_Toc40823615" w:history="1">
             <w:r>
               <w:rPr>
                 <w:rStyle w:val="Hiperhivatkozs"/>
@@ -1605,7 +1605,7 @@
                 <w:noProof/>
                 <w:webHidden/>
               </w:rPr>
-              <w:instrText xml:space="preserve"> PAGEREF _Toc40818460 \h </w:instrText>
+              <w:instrText xml:space="preserve"> PAGEREF _Toc40823615 \h </w:instrText>
             </w:r>
             <w:r>
               <w:rPr>
@@ -1646,7 +1646,7 @@
               <w:lang w:val="en-US"/>
             </w:rPr>
           </w:pPr>
-          <w:hyperlink w:anchor="_Toc40818461" w:history="1">
+          <w:hyperlink w:anchor="_Toc40823616" w:history="1">
             <w:r>
               <w:rPr>
                 <w:rStyle w:val="Hiperhivatkozs"/>
@@ -1673,7 +1673,7 @@
                 <w:noProof/>
                 <w:webHidden/>
               </w:rPr>
-              <w:instrText xml:space="preserve"> PAGEREF _Toc40818461 \h </w:instrText>
+              <w:instrText xml:space="preserve"> PAGEREF _Toc40823616 \h </w:instrText>
             </w:r>
             <w:r>
               <w:rPr>
@@ -1714,7 +1714,7 @@
               <w:lang w:val="en-US"/>
             </w:rPr>
           </w:pPr>
-          <w:hyperlink w:anchor="_Toc40818462" w:history="1">
+          <w:hyperlink w:anchor="_Toc40823617" w:history="1">
             <w:r>
               <w:rPr>
                 <w:rStyle w:val="Hiperhivatkozs"/>
@@ -1741,7 +1741,7 @@
                 <w:noProof/>
                 <w:webHidden/>
               </w:rPr>
-              <w:instrText xml:space="preserve"> PAGEREF _Toc40818462 \h </w:instrText>
+              <w:instrText xml:space="preserve"> PAGEREF _Toc40823617 \h </w:instrText>
             </w:r>
             <w:r>
               <w:rPr>
@@ -1782,7 +1782,7 @@
               <w:lang w:val="en-US"/>
             </w:rPr>
           </w:pPr>
-          <w:hyperlink w:anchor="_Toc40818463" w:history="1">
+          <w:hyperlink w:anchor="_Toc40823618" w:history="1">
             <w:r>
               <w:rPr>
                 <w:rStyle w:val="Hiperhivatkozs"/>
@@ -1809,7 +1809,7 @@
                 <w:noProof/>
                 <w:webHidden/>
               </w:rPr>
-              <w:instrText xml:space="preserve"> PAGEREF _Toc40818463 \h </w:instrText>
+              <w:instrText xml:space="preserve"> PAGEREF _Toc40823618 \h </w:instrText>
             </w:r>
             <w:r>
               <w:rPr>
@@ -1850,7 +1850,7 @@
               <w:lang w:val="en-US"/>
             </w:rPr>
           </w:pPr>
-          <w:hyperlink w:anchor="_Toc40818464" w:history="1">
+          <w:hyperlink w:anchor="_Toc40823619" w:history="1">
             <w:r>
               <w:rPr>
                 <w:rStyle w:val="Hiperhivatkozs"/>
@@ -1877,7 +1877,7 @@
                 <w:noProof/>
                 <w:webHidden/>
               </w:rPr>
-              <w:instrText xml:space="preserve"> PAGEREF _Toc40818464 \h </w:instrText>
+              <w:instrText xml:space="preserve"> PAGEREF _Toc40823619 \h </w:instrText>
             </w:r>
             <w:r>
               <w:rPr>
@@ -1918,7 +1918,7 @@
               <w:lang w:val="en-US"/>
             </w:rPr>
           </w:pPr>
-          <w:hyperlink w:anchor="_Toc40818465" w:history="1">
+          <w:hyperlink w:anchor="_Toc40823620" w:history="1">
             <w:r>
               <w:rPr>
                 <w:rStyle w:val="Hiperhivatkozs"/>
@@ -1945,7 +1945,7 @@
                 <w:noProof/>
                 <w:webHidden/>
               </w:rPr>
-              <w:instrText xml:space="preserve"> PAGEREF _Toc40818465 \h </w:instrText>
+              <w:instrText xml:space="preserve"> PAGEREF _Toc40823620 \h </w:instrText>
             </w:r>
             <w:r>
               <w:rPr>
@@ -1986,7 +1986,7 @@
               <w:lang w:val="en-US"/>
             </w:rPr>
           </w:pPr>
-          <w:hyperlink w:anchor="_Toc40818466" w:history="1">
+          <w:hyperlink w:anchor="_Toc40823621" w:history="1">
             <w:r>
               <w:rPr>
                 <w:rStyle w:val="Hiperhivatkozs"/>
@@ -2013,7 +2013,7 @@
                 <w:noProof/>
                 <w:webHidden/>
               </w:rPr>
-              <w:instrText xml:space="preserve"> PAGEREF _Toc40818466 \h </w:instrText>
+              <w:instrText xml:space="preserve"> PAGEREF _Toc40823621 \h </w:instrText>
             </w:r>
             <w:r>
               <w:rPr>
@@ -2054,7 +2054,7 @@
               <w:lang w:val="en-US"/>
             </w:rPr>
           </w:pPr>
-          <w:hyperlink w:anchor="_Toc40818467" w:history="1">
+          <w:hyperlink w:anchor="_Toc40823622" w:history="1">
             <w:r>
               <w:rPr>
                 <w:rStyle w:val="Hiperhivatkozs"/>
@@ -2081,7 +2081,7 @@
                 <w:noProof/>
                 <w:webHidden/>
               </w:rPr>
-              <w:instrText xml:space="preserve"> PAGEREF _Toc40818467 \h </w:instrText>
+              <w:instrText xml:space="preserve"> PAGEREF _Toc40823622 \h </w:instrText>
             </w:r>
             <w:r>
               <w:rPr>
@@ -2122,7 +2122,7 @@
               <w:lang w:val="en-US"/>
             </w:rPr>
           </w:pPr>
-          <w:hyperlink w:anchor="_Toc40818468" w:history="1">
+          <w:hyperlink w:anchor="_Toc40823623" w:history="1">
             <w:r>
               <w:rPr>
                 <w:rStyle w:val="Hiperhivatkozs"/>
@@ -2149,7 +2149,7 @@
                 <w:noProof/>
                 <w:webHidden/>
               </w:rPr>
-              <w:instrText xml:space="preserve"> PAGEREF _Toc40818468 \h </w:instrText>
+              <w:instrText xml:space="preserve"> PAGEREF _Toc40823623 \h </w:instrText>
             </w:r>
             <w:r>
               <w:rPr>
@@ -2190,7 +2190,7 @@
               <w:lang w:val="en-US"/>
             </w:rPr>
           </w:pPr>
-          <w:hyperlink w:anchor="_Toc40818469" w:history="1">
+          <w:hyperlink w:anchor="_Toc40823624" w:history="1">
             <w:r>
               <w:rPr>
                 <w:rStyle w:val="Hiperhivatkozs"/>
@@ -2217,7 +2217,7 @@
                 <w:noProof/>
                 <w:webHidden/>
               </w:rPr>
-              <w:instrText xml:space="preserve"> PAGEREF _Toc40818469 \h </w:instrText>
+              <w:instrText xml:space="preserve"> PAGEREF _Toc40823624 \h </w:instrText>
             </w:r>
             <w:r>
               <w:rPr>
@@ -2258,7 +2258,7 @@
               <w:lang w:val="en-US"/>
             </w:rPr>
           </w:pPr>
-          <w:hyperlink w:anchor="_Toc40818470" w:history="1">
+          <w:hyperlink w:anchor="_Toc40823625" w:history="1">
             <w:r>
               <w:rPr>
                 <w:rStyle w:val="Hiperhivatkozs"/>
@@ -2293,7 +2293,7 @@
                 <w:noProof/>
                 <w:webHidden/>
               </w:rPr>
-              <w:instrText xml:space="preserve"> PAGEREF _Toc40818470 \h </w:instrText>
+              <w:instrText xml:space="preserve"> PAGEREF _Toc40823625 \h </w:instrText>
             </w:r>
             <w:r>
               <w:rPr>
@@ -2337,7 +2337,7 @@
               <w:lang w:val="en-US"/>
             </w:rPr>
           </w:pPr>
-          <w:hyperlink w:anchor="_Toc40818471" w:history="1">
+          <w:hyperlink w:anchor="_Toc40823626" w:history="1">
             <w:r>
               <w:rPr>
                 <w:rStyle w:val="Hiperhivatkozs"/>
@@ -2364,7 +2364,7 @@
                 <w:noProof/>
                 <w:webHidden/>
               </w:rPr>
-              <w:instrText xml:space="preserve"> PAGEREF _Toc40818471 \h </w:instrText>
+              <w:instrText xml:space="preserve"> PAGEREF _Toc40823626 \h </w:instrText>
             </w:r>
             <w:r>
               <w:rPr>
@@ -2405,13 +2405,13 @@
               <w:lang w:val="en-US"/>
             </w:rPr>
           </w:pPr>
-          <w:hyperlink w:anchor="_Toc40818472" w:history="1">
+          <w:hyperlink w:anchor="_Toc40823627" w:history="1">
             <w:r>
               <w:rPr>
                 <w:rStyle w:val="Hiperhivatkozs"/>
                 <w:noProof/>
               </w:rPr>
-              <w:t>4.1 Naiv megoldás</w:t>
+              <w:t>4.0. Tervezés</w:t>
             </w:r>
             <w:r>
               <w:rPr>
@@ -2432,7 +2432,7 @@
                 <w:noProof/>
                 <w:webHidden/>
               </w:rPr>
-              <w:instrText xml:space="preserve"> PAGEREF _Toc40818472 \h </w:instrText>
+              <w:instrText xml:space="preserve"> PAGEREF _Toc40823627 \h </w:instrText>
             </w:r>
             <w:r>
               <w:rPr>
@@ -2473,12 +2473,80 @@
               <w:lang w:val="en-US"/>
             </w:rPr>
           </w:pPr>
-          <w:hyperlink w:anchor="_Toc40818473" w:history="1">
+          <w:hyperlink w:anchor="_Toc40823628" w:history="1">
             <w:r>
               <w:rPr>
                 <w:rStyle w:val="Hiperhivatkozs"/>
                 <w:noProof/>
               </w:rPr>
+              <w:t>4.1 Naiv megoldás</w:t>
+            </w:r>
+            <w:r>
+              <w:rPr>
+                <w:noProof/>
+                <w:webHidden/>
+              </w:rPr>
+              <w:tab/>
+            </w:r>
+            <w:r>
+              <w:rPr>
+                <w:noProof/>
+                <w:webHidden/>
+              </w:rPr>
+              <w:fldChar w:fldCharType="begin"/>
+            </w:r>
+            <w:r>
+              <w:rPr>
+                <w:noProof/>
+                <w:webHidden/>
+              </w:rPr>
+              <w:instrText xml:space="preserve"> PAGEREF _Toc40823628 \h </w:instrText>
+            </w:r>
+            <w:r>
+              <w:rPr>
+                <w:noProof/>
+                <w:webHidden/>
+              </w:rPr>
+            </w:r>
+            <w:r>
+              <w:rPr>
+                <w:noProof/>
+                <w:webHidden/>
+              </w:rPr>
+              <w:fldChar w:fldCharType="separate"/>
+            </w:r>
+            <w:r>
+              <w:rPr>
+                <w:noProof/>
+                <w:webHidden/>
+              </w:rPr>
+              <w:t>24</w:t>
+            </w:r>
+            <w:r>
+              <w:rPr>
+                <w:noProof/>
+                <w:webHidden/>
+              </w:rPr>
+              <w:fldChar w:fldCharType="end"/>
+            </w:r>
+          </w:hyperlink>
+        </w:p>
+        <w:p>
+          <w:pPr>
+            <w:pStyle w:val="TJ2"/>
+            <w:rPr>
+              <w:rFonts w:asciiTheme="minorHAnsi" w:eastAsiaTheme="minorEastAsia" w:hAnsiTheme="minorHAnsi" w:cstheme="minorBidi"/>
+              <w:noProof/>
+              <w:sz w:val="22"/>
+              <w:lang w:val="en-US"/>
+            </w:rPr>
+          </w:pPr>
+          <w:hyperlink w:anchor="_Toc40823629" w:history="1">
+            <w:r>
+              <w:rPr>
+                <w:rStyle w:val="Hiperhivatkozs"/>
+                <w:noProof/>
+              </w:rPr>
               <w:t>4.2. Klasszifikáció</w:t>
             </w:r>
             <w:r>
@@ -2500,7 +2568,7 @@
                 <w:noProof/>
                 <w:webHidden/>
               </w:rPr>
-              <w:instrText xml:space="preserve"> PAGEREF _Toc40818473 \h </w:instrText>
+              <w:instrText xml:space="preserve"> PAGEREF _Toc40823629 \h </w:instrText>
             </w:r>
             <w:r>
               <w:rPr>
@@ -2520,7 +2588,7 @@
                 <w:noProof/>
                 <w:webHidden/>
               </w:rPr>
-              <w:t>24</w:t>
+              <w:t>25</w:t>
             </w:r>
             <w:r>
               <w:rPr>
@@ -2541,7 +2609,7 @@
               <w:lang w:val="en-US"/>
             </w:rPr>
           </w:pPr>
-          <w:hyperlink w:anchor="_Toc40818474" w:history="1">
+          <w:hyperlink w:anchor="_Toc40823630" w:history="1">
             <w:r>
               <w:rPr>
                 <w:rStyle w:val="Hiperhivatkozs"/>
@@ -2568,7 +2636,7 @@
                 <w:noProof/>
                 <w:webHidden/>
               </w:rPr>
-              <w:instrText xml:space="preserve"> PAGEREF _Toc40818474 \h </w:instrText>
+              <w:instrText xml:space="preserve"> PAGEREF _Toc40823630 \h </w:instrText>
             </w:r>
             <w:r>
               <w:rPr>
@@ -2588,7 +2656,7 @@
                 <w:noProof/>
                 <w:webHidden/>
               </w:rPr>
-              <w:t>24</w:t>
+              <w:t>25</w:t>
             </w:r>
             <w:r>
               <w:rPr>
@@ -2609,7 +2677,7 @@
               <w:lang w:val="en-US"/>
             </w:rPr>
           </w:pPr>
-          <w:hyperlink w:anchor="_Toc40818475" w:history="1">
+          <w:hyperlink w:anchor="_Toc40823631" w:history="1">
             <w:r>
               <w:rPr>
                 <w:rStyle w:val="Hiperhivatkozs"/>
@@ -2636,7 +2704,7 @@
                 <w:noProof/>
                 <w:webHidden/>
               </w:rPr>
-              <w:instrText xml:space="preserve"> PAGEREF _Toc40818475 \h </w:instrText>
+              <w:instrText xml:space="preserve"> PAGEREF _Toc40823631 \h </w:instrText>
             </w:r>
             <w:r>
               <w:rPr>
@@ -2656,7 +2724,7 @@
                 <w:noProof/>
                 <w:webHidden/>
               </w:rPr>
-              <w:t>25</w:t>
+              <w:t>26</w:t>
             </w:r>
             <w:r>
               <w:rPr>
@@ -2677,7 +2745,7 @@
               <w:lang w:val="en-US"/>
             </w:rPr>
           </w:pPr>
-          <w:hyperlink w:anchor="_Toc40818476" w:history="1">
+          <w:hyperlink w:anchor="_Toc40823632" w:history="1">
             <w:r>
               <w:rPr>
                 <w:rStyle w:val="Hiperhivatkozs"/>
@@ -2704,7 +2772,7 @@
                 <w:noProof/>
                 <w:webHidden/>
               </w:rPr>
-              <w:instrText xml:space="preserve"> PAGEREF _Toc40818476 \h </w:instrText>
+              <w:instrText xml:space="preserve"> PAGEREF _Toc40823632 \h </w:instrText>
             </w:r>
             <w:r>
               <w:rPr>
@@ -2724,7 +2792,7 @@
                 <w:noProof/>
                 <w:webHidden/>
               </w:rPr>
-              <w:t>27</w:t>
+              <w:t>28</w:t>
             </w:r>
             <w:r>
               <w:rPr>
@@ -2745,7 +2813,7 @@
               <w:lang w:val="en-US"/>
             </w:rPr>
           </w:pPr>
-          <w:hyperlink w:anchor="_Toc40818477" w:history="1">
+          <w:hyperlink w:anchor="_Toc40823633" w:history="1">
             <w:r>
               <w:rPr>
                 <w:rStyle w:val="Hiperhivatkozs"/>
@@ -2772,7 +2840,7 @@
                 <w:noProof/>
                 <w:webHidden/>
               </w:rPr>
-              <w:instrText xml:space="preserve"> PAGEREF _Toc40818477 \h </w:instrText>
+              <w:instrText xml:space="preserve"> PAGEREF _Toc40823633 \h </w:instrText>
             </w:r>
             <w:r>
               <w:rPr>
@@ -2792,7 +2860,7 @@
                 <w:noProof/>
                 <w:webHidden/>
               </w:rPr>
-              <w:t>29</w:t>
+              <w:t>30</w:t>
             </w:r>
             <w:r>
               <w:rPr>
@@ -2813,7 +2881,7 @@
               <w:lang w:val="en-US"/>
             </w:rPr>
           </w:pPr>
-          <w:hyperlink w:anchor="_Toc40818478" w:history="1">
+          <w:hyperlink w:anchor="_Toc40823634" w:history="1">
             <w:r>
               <w:rPr>
                 <w:rStyle w:val="Hiperhivatkozs"/>
@@ -2840,7 +2908,7 @@
                 <w:noProof/>
                 <w:webHidden/>
               </w:rPr>
-              <w:instrText xml:space="preserve"> PAGEREF _Toc40818478 \h </w:instrText>
+              <w:instrText xml:space="preserve"> PAGEREF _Toc40823634 \h </w:instrText>
             </w:r>
             <w:r>
               <w:rPr>
@@ -2860,7 +2928,7 @@
                 <w:noProof/>
                 <w:webHidden/>
               </w:rPr>
-              <w:t>33</w:t>
+              <w:t>34</w:t>
             </w:r>
             <w:r>
               <w:rPr>
@@ -2881,7 +2949,7 @@
               <w:lang w:val="en-US"/>
             </w:rPr>
           </w:pPr>
-          <w:hyperlink w:anchor="_Toc40818479" w:history="1">
+          <w:hyperlink w:anchor="_Toc40823635" w:history="1">
             <w:r>
               <w:rPr>
                 <w:rStyle w:val="Hiperhivatkozs"/>
@@ -2908,7 +2976,7 @@
                 <w:noProof/>
                 <w:webHidden/>
               </w:rPr>
-              <w:instrText xml:space="preserve"> PAGEREF _Toc40818479 \h </w:instrText>
+              <w:instrText xml:space="preserve"> PAGEREF _Toc40823635 \h </w:instrText>
             </w:r>
             <w:r>
               <w:rPr>
@@ -2928,7 +2996,7 @@
                 <w:noProof/>
                 <w:webHidden/>
               </w:rPr>
-              <w:t>33</w:t>
+              <w:t>34</w:t>
             </w:r>
             <w:r>
               <w:rPr>
@@ -2949,7 +3017,7 @@
               <w:lang w:val="en-US"/>
             </w:rPr>
           </w:pPr>
-          <w:hyperlink w:anchor="_Toc40818480" w:history="1">
+          <w:hyperlink w:anchor="_Toc40823636" w:history="1">
             <w:r>
               <w:rPr>
                 <w:rStyle w:val="Hiperhivatkozs"/>
@@ -2976,7 +3044,7 @@
                 <w:noProof/>
                 <w:webHidden/>
               </w:rPr>
-              <w:instrText xml:space="preserve"> PAGEREF _Toc40818480 \h </w:instrText>
+              <w:instrText xml:space="preserve"> PAGEREF _Toc40823636 \h </w:instrText>
             </w:r>
             <w:r>
               <w:rPr>
@@ -2996,347 +3064,7 @@
                 <w:noProof/>
                 <w:webHidden/>
               </w:rPr>
-              <w:t>35</w:t>
-            </w:r>
-            <w:r>
-              <w:rPr>
-                <w:noProof/>
-                <w:webHidden/>
-              </w:rPr>
-              <w:fldChar w:fldCharType="end"/>
-            </w:r>
-          </w:hyperlink>
-        </w:p>
-        <w:p>
-          <w:pPr>
-            <w:pStyle w:val="TJ2"/>
-            <w:rPr>
-              <w:rFonts w:asciiTheme="minorHAnsi" w:eastAsiaTheme="minorEastAsia" w:hAnsiTheme="minorHAnsi" w:cstheme="minorBidi"/>
-              <w:noProof/>
-              <w:sz w:val="22"/>
-              <w:lang w:val="en-US"/>
-            </w:rPr>
-          </w:pPr>
-          <w:hyperlink w:anchor="_Toc40818481" w:history="1">
-            <w:r>
-              <w:rPr>
-                <w:rStyle w:val="Hiperhivatkozs"/>
-                <w:noProof/>
-              </w:rPr>
-              <w:t>4.4. Végső eredmény számítása</w:t>
-            </w:r>
-            <w:r>
-              <w:rPr>
-                <w:noProof/>
-                <w:webHidden/>
-              </w:rPr>
-              <w:tab/>
-            </w:r>
-            <w:r>
-              <w:rPr>
-                <w:noProof/>
-                <w:webHidden/>
-              </w:rPr>
-              <w:fldChar w:fldCharType="begin"/>
-            </w:r>
-            <w:r>
-              <w:rPr>
-                <w:noProof/>
-                <w:webHidden/>
-              </w:rPr>
-              <w:instrText xml:space="preserve"> PAGEREF _Toc40818481 \h </w:instrText>
-            </w:r>
-            <w:r>
-              <w:rPr>
-                <w:noProof/>
-                <w:webHidden/>
-              </w:rPr>
-            </w:r>
-            <w:r>
-              <w:rPr>
-                <w:noProof/>
-                <w:webHidden/>
-              </w:rPr>
-              <w:fldChar w:fldCharType="separate"/>
-            </w:r>
-            <w:r>
-              <w:rPr>
-                <w:noProof/>
-                <w:webHidden/>
-              </w:rPr>
-              <w:t>40</w:t>
-            </w:r>
-            <w:r>
-              <w:rPr>
-                <w:noProof/>
-                <w:webHidden/>
-              </w:rPr>
-              <w:fldChar w:fldCharType="end"/>
-            </w:r>
-          </w:hyperlink>
-        </w:p>
-        <w:p>
-          <w:pPr>
-            <w:pStyle w:val="TJ3"/>
-            <w:rPr>
-              <w:rFonts w:asciiTheme="minorHAnsi" w:eastAsiaTheme="minorEastAsia" w:hAnsiTheme="minorHAnsi" w:cstheme="minorBidi"/>
-              <w:noProof/>
-              <w:sz w:val="22"/>
-              <w:lang w:val="en-US"/>
-            </w:rPr>
-          </w:pPr>
-          <w:hyperlink w:anchor="_Toc40818482" w:history="1">
-            <w:r>
-              <w:rPr>
-                <w:rStyle w:val="Hiperhivatkozs"/>
-                <w:noProof/>
-              </w:rPr>
-              <w:t>4.4.1. Az eredmény kiszámítása</w:t>
-            </w:r>
-            <w:r>
-              <w:rPr>
-                <w:noProof/>
-                <w:webHidden/>
-              </w:rPr>
-              <w:tab/>
-            </w:r>
-            <w:r>
-              <w:rPr>
-                <w:noProof/>
-                <w:webHidden/>
-              </w:rPr>
-              <w:fldChar w:fldCharType="begin"/>
-            </w:r>
-            <w:r>
-              <w:rPr>
-                <w:noProof/>
-                <w:webHidden/>
-              </w:rPr>
-              <w:instrText xml:space="preserve"> PAGEREF _Toc40818482 \h </w:instrText>
-            </w:r>
-            <w:r>
-              <w:rPr>
-                <w:noProof/>
-                <w:webHidden/>
-              </w:rPr>
-            </w:r>
-            <w:r>
-              <w:rPr>
-                <w:noProof/>
-                <w:webHidden/>
-              </w:rPr>
-              <w:fldChar w:fldCharType="separate"/>
-            </w:r>
-            <w:r>
-              <w:rPr>
-                <w:noProof/>
-                <w:webHidden/>
-              </w:rPr>
-              <w:t>40</w:t>
-            </w:r>
-            <w:r>
-              <w:rPr>
-                <w:noProof/>
-                <w:webHidden/>
-              </w:rPr>
-              <w:fldChar w:fldCharType="end"/>
-            </w:r>
-          </w:hyperlink>
-        </w:p>
-        <w:p>
-          <w:pPr>
-            <w:pStyle w:val="TJ3"/>
-            <w:rPr>
-              <w:rFonts w:asciiTheme="minorHAnsi" w:eastAsiaTheme="minorEastAsia" w:hAnsiTheme="minorHAnsi" w:cstheme="minorBidi"/>
-              <w:noProof/>
-              <w:sz w:val="22"/>
-              <w:lang w:val="en-US"/>
-            </w:rPr>
-          </w:pPr>
-          <w:hyperlink w:anchor="_Toc40818483" w:history="1">
-            <w:r>
-              <w:rPr>
-                <w:rStyle w:val="Hiperhivatkozs"/>
-                <w:noProof/>
-              </w:rPr>
-              <w:t>4.4.2. Spearman korreláció</w:t>
-            </w:r>
-            <w:r>
-              <w:rPr>
-                <w:noProof/>
-                <w:webHidden/>
-              </w:rPr>
-              <w:tab/>
-            </w:r>
-            <w:r>
-              <w:rPr>
-                <w:noProof/>
-                <w:webHidden/>
-              </w:rPr>
-              <w:fldChar w:fldCharType="begin"/>
-            </w:r>
-            <w:r>
-              <w:rPr>
-                <w:noProof/>
-                <w:webHidden/>
-              </w:rPr>
-              <w:instrText xml:space="preserve"> PAGEREF _Toc40818483 \h </w:instrText>
-            </w:r>
-            <w:r>
-              <w:rPr>
-                <w:noProof/>
-                <w:webHidden/>
-              </w:rPr>
-            </w:r>
-            <w:r>
-              <w:rPr>
-                <w:noProof/>
-                <w:webHidden/>
-              </w:rPr>
-              <w:fldChar w:fldCharType="separate"/>
-            </w:r>
-            <w:r>
-              <w:rPr>
-                <w:noProof/>
-                <w:webHidden/>
-              </w:rPr>
-              <w:t>40</w:t>
-            </w:r>
-            <w:r>
-              <w:rPr>
-                <w:noProof/>
-                <w:webHidden/>
-              </w:rPr>
-              <w:fldChar w:fldCharType="end"/>
-            </w:r>
-          </w:hyperlink>
-        </w:p>
-        <w:p>
-          <w:pPr>
-            <w:pStyle w:val="TJ3"/>
-            <w:rPr>
-              <w:rFonts w:asciiTheme="minorHAnsi" w:eastAsiaTheme="minorEastAsia" w:hAnsiTheme="minorHAnsi" w:cstheme="minorBidi"/>
-              <w:noProof/>
-              <w:sz w:val="22"/>
-              <w:lang w:val="en-US"/>
-            </w:rPr>
-          </w:pPr>
-          <w:hyperlink w:anchor="_Toc40818484" w:history="1">
-            <w:r>
-              <w:rPr>
-                <w:rStyle w:val="Hiperhivatkozs"/>
-                <w:noProof/>
-              </w:rPr>
-              <w:t>4.4.3 A hálózatokkal elért eredmények</w:t>
-            </w:r>
-            <w:r>
-              <w:rPr>
-                <w:noProof/>
-                <w:webHidden/>
-              </w:rPr>
-              <w:tab/>
-            </w:r>
-            <w:r>
-              <w:rPr>
-                <w:noProof/>
-                <w:webHidden/>
-              </w:rPr>
-              <w:fldChar w:fldCharType="begin"/>
-            </w:r>
-            <w:r>
-              <w:rPr>
-                <w:noProof/>
-                <w:webHidden/>
-              </w:rPr>
-              <w:instrText xml:space="preserve"> PAGEREF _Toc40818484 \h </w:instrText>
-            </w:r>
-            <w:r>
-              <w:rPr>
-                <w:noProof/>
-                <w:webHidden/>
-              </w:rPr>
-            </w:r>
-            <w:r>
-              <w:rPr>
-                <w:noProof/>
-                <w:webHidden/>
-              </w:rPr>
-              <w:fldChar w:fldCharType="separate"/>
-            </w:r>
-            <w:r>
-              <w:rPr>
-                <w:noProof/>
-                <w:webHidden/>
-              </w:rPr>
-              <w:t>41</w:t>
-            </w:r>
-            <w:r>
-              <w:rPr>
-                <w:noProof/>
-                <w:webHidden/>
-              </w:rPr>
-              <w:fldChar w:fldCharType="end"/>
-            </w:r>
-          </w:hyperlink>
-        </w:p>
-        <w:p>
-          <w:pPr>
-            <w:pStyle w:val="TJ3"/>
-            <w:rPr>
-              <w:rFonts w:asciiTheme="minorHAnsi" w:eastAsiaTheme="minorEastAsia" w:hAnsiTheme="minorHAnsi" w:cstheme="minorBidi"/>
-              <w:noProof/>
-              <w:sz w:val="22"/>
-              <w:lang w:val="en-US"/>
-            </w:rPr>
-          </w:pPr>
-          <w:hyperlink w:anchor="_Toc40818485" w:history="1">
-            <w:r>
-              <w:rPr>
-                <w:rStyle w:val="Hiperhivatkozs"/>
-                <w:noProof/>
-              </w:rPr>
-              <w:t>4.4.4. Következtetés</w:t>
-            </w:r>
-            <w:r>
-              <w:rPr>
-                <w:noProof/>
-                <w:webHidden/>
-              </w:rPr>
-              <w:tab/>
-            </w:r>
-            <w:r>
-              <w:rPr>
-                <w:noProof/>
-                <w:webHidden/>
-              </w:rPr>
-              <w:fldChar w:fldCharType="begin"/>
-            </w:r>
-            <w:r>
-              <w:rPr>
-                <w:noProof/>
-                <w:webHidden/>
-              </w:rPr>
-              <w:instrText xml:space="preserve"> PAGEREF _Toc40818485 \h </w:instrText>
-            </w:r>
-            <w:r>
-              <w:rPr>
-                <w:noProof/>
-                <w:webHidden/>
-              </w:rPr>
-            </w:r>
-            <w:r>
-              <w:rPr>
-                <w:noProof/>
-                <w:webHidden/>
-              </w:rPr>
-              <w:fldChar w:fldCharType="separate"/>
-            </w:r>
-            <w:r>
-              <w:rPr>
-                <w:noProof/>
-                <w:webHidden/>
-              </w:rPr>
-              <w:t>41</w:t>
+              <w:t>36</w:t>
             </w:r>
             <w:r>
               <w:rPr>
@@ -3360,13 +3088,13 @@
               <w:lang w:val="en-US"/>
             </w:rPr>
           </w:pPr>
-          <w:hyperlink w:anchor="_Toc40818486" w:history="1">
+          <w:hyperlink w:anchor="_Toc40823637" w:history="1">
             <w:r>
               <w:rPr>
                 <w:rStyle w:val="Hiperhivatkozs"/>
                 <w:noProof/>
               </w:rPr>
-              <w:t>5. Továbbfejlesztés</w:t>
+              <w:t>5. Eredmény</w:t>
             </w:r>
             <w:r>
               <w:rPr>
@@ -3387,7 +3115,7 @@
                 <w:noProof/>
                 <w:webHidden/>
               </w:rPr>
-              <w:instrText xml:space="preserve"> PAGEREF _Toc40818486 \h </w:instrText>
+              <w:instrText xml:space="preserve"> PAGEREF _Toc40823637 \h </w:instrText>
             </w:r>
             <w:r>
               <w:rPr>
@@ -3407,7 +3135,7 @@
                 <w:noProof/>
                 <w:webHidden/>
               </w:rPr>
-              <w:t>42</w:t>
+              <w:t>40</w:t>
             </w:r>
             <w:r>
               <w:rPr>
@@ -3420,7 +3148,7 @@
         </w:p>
         <w:p>
           <w:pPr>
-            <w:pStyle w:val="TJ2"/>
+            <w:pStyle w:val="TJ3"/>
             <w:rPr>
               <w:rFonts w:asciiTheme="minorHAnsi" w:eastAsiaTheme="minorEastAsia" w:hAnsiTheme="minorHAnsi" w:cstheme="minorBidi"/>
               <w:noProof/>
@@ -3428,13 +3156,13 @@
               <w:lang w:val="en-US"/>
             </w:rPr>
           </w:pPr>
-          <w:hyperlink w:anchor="_Toc40818487" w:history="1">
+          <w:hyperlink w:anchor="_Toc40823638" w:history="1">
             <w:r>
               <w:rPr>
                 <w:rStyle w:val="Hiperhivatkozs"/>
                 <w:noProof/>
               </w:rPr>
-              <w:t>5.1. Tanító minta és a klasszifikáció alapjainak változtatása</w:t>
+              <w:t>5.1. Az eredmény kiszámítása</w:t>
             </w:r>
             <w:r>
               <w:rPr>
@@ -3455,7 +3183,7 @@
                 <w:noProof/>
                 <w:webHidden/>
               </w:rPr>
-              <w:instrText xml:space="preserve"> PAGEREF _Toc40818487 \h </w:instrText>
+              <w:instrText xml:space="preserve"> PAGEREF _Toc40823638 \h </w:instrText>
             </w:r>
             <w:r>
               <w:rPr>
@@ -3475,7 +3203,7 @@
                 <w:noProof/>
                 <w:webHidden/>
               </w:rPr>
-              <w:t>42</w:t>
+              <w:t>40</w:t>
             </w:r>
             <w:r>
               <w:rPr>
@@ -3488,7 +3216,7 @@
         </w:p>
         <w:p>
           <w:pPr>
-            <w:pStyle w:val="TJ2"/>
+            <w:pStyle w:val="TJ3"/>
             <w:rPr>
               <w:rFonts w:asciiTheme="minorHAnsi" w:eastAsiaTheme="minorEastAsia" w:hAnsiTheme="minorHAnsi" w:cstheme="minorBidi"/>
               <w:noProof/>
@@ -3496,13 +3224,13 @@
               <w:lang w:val="en-US"/>
             </w:rPr>
           </w:pPr>
-          <w:hyperlink w:anchor="_Toc40818488" w:history="1">
+          <w:hyperlink w:anchor="_Toc40823639" w:history="1">
             <w:r>
               <w:rPr>
                 <w:rStyle w:val="Hiperhivatkozs"/>
                 <w:noProof/>
               </w:rPr>
-              <w:t>5.2. Klasszifikációs modell</w:t>
+              <w:t>5.2. Spearman korreláció</w:t>
             </w:r>
             <w:r>
               <w:rPr>
@@ -3523,7 +3251,7 @@
                 <w:noProof/>
                 <w:webHidden/>
               </w:rPr>
-              <w:instrText xml:space="preserve"> PAGEREF _Toc40818488 \h </w:instrText>
+              <w:instrText xml:space="preserve"> PAGEREF _Toc40823639 \h </w:instrText>
             </w:r>
             <w:r>
               <w:rPr>
@@ -3543,7 +3271,7 @@
                 <w:noProof/>
                 <w:webHidden/>
               </w:rPr>
-              <w:t>42</w:t>
+              <w:t>40</w:t>
             </w:r>
             <w:r>
               <w:rPr>
@@ -3556,7 +3284,7 @@
         </w:p>
         <w:p>
           <w:pPr>
-            <w:pStyle w:val="TJ2"/>
+            <w:pStyle w:val="TJ3"/>
             <w:rPr>
               <w:rFonts w:asciiTheme="minorHAnsi" w:eastAsiaTheme="minorEastAsia" w:hAnsiTheme="minorHAnsi" w:cstheme="minorBidi"/>
               <w:noProof/>
@@ -3564,13 +3292,13 @@
               <w:lang w:val="en-US"/>
             </w:rPr>
           </w:pPr>
-          <w:hyperlink w:anchor="_Toc40818489" w:history="1">
+          <w:hyperlink w:anchor="_Toc40823640" w:history="1">
             <w:r>
               <w:rPr>
                 <w:rStyle w:val="Hiperhivatkozs"/>
                 <w:noProof/>
               </w:rPr>
-              <w:t>5.3 Sziámi modell</w:t>
+              <w:t>5.3. A hálózatokkal elért eredmények</w:t>
             </w:r>
             <w:r>
               <w:rPr>
@@ -3591,7 +3319,7 @@
                 <w:noProof/>
                 <w:webHidden/>
               </w:rPr>
-              <w:instrText xml:space="preserve"> PAGEREF _Toc40818489 \h </w:instrText>
+              <w:instrText xml:space="preserve"> PAGEREF _Toc40823640 \h </w:instrText>
             </w:r>
             <w:r>
               <w:rPr>
@@ -3611,7 +3339,75 @@
                 <w:noProof/>
                 <w:webHidden/>
               </w:rPr>
-              <w:t>42</w:t>
+              <w:t>41</w:t>
+            </w:r>
+            <w:r>
+              <w:rPr>
+                <w:noProof/>
+                <w:webHidden/>
+              </w:rPr>
+              <w:fldChar w:fldCharType="end"/>
+            </w:r>
+          </w:hyperlink>
+        </w:p>
+        <w:p>
+          <w:pPr>
+            <w:pStyle w:val="TJ3"/>
+            <w:rPr>
+              <w:rFonts w:asciiTheme="minorHAnsi" w:eastAsiaTheme="minorEastAsia" w:hAnsiTheme="minorHAnsi" w:cstheme="minorBidi"/>
+              <w:noProof/>
+              <w:sz w:val="22"/>
+              <w:lang w:val="en-US"/>
+            </w:rPr>
+          </w:pPr>
+          <w:hyperlink w:anchor="_Toc40823641" w:history="1">
+            <w:r>
+              <w:rPr>
+                <w:rStyle w:val="Hiperhivatkozs"/>
+                <w:noProof/>
+              </w:rPr>
+              <w:t>5.4. Következtetés</w:t>
+            </w:r>
+            <w:r>
+              <w:rPr>
+                <w:noProof/>
+                <w:webHidden/>
+              </w:rPr>
+              <w:tab/>
+            </w:r>
+            <w:r>
+              <w:rPr>
+                <w:noProof/>
+                <w:webHidden/>
+              </w:rPr>
+              <w:fldChar w:fldCharType="begin"/>
+            </w:r>
+            <w:r>
+              <w:rPr>
+                <w:noProof/>
+                <w:webHidden/>
+              </w:rPr>
+              <w:instrText xml:space="preserve"> PAGEREF _Toc40823641 \h </w:instrText>
+            </w:r>
+            <w:r>
+              <w:rPr>
+                <w:noProof/>
+                <w:webHidden/>
+              </w:rPr>
+            </w:r>
+            <w:r>
+              <w:rPr>
+                <w:noProof/>
+                <w:webHidden/>
+              </w:rPr>
+              <w:fldChar w:fldCharType="separate"/>
+            </w:r>
+            <w:r>
+              <w:rPr>
+                <w:noProof/>
+                <w:webHidden/>
+              </w:rPr>
+              <w:t>41</w:t>
             </w:r>
             <w:r>
               <w:rPr>
@@ -3635,13 +3431,13 @@
               <w:lang w:val="en-US"/>
             </w:rPr>
           </w:pPr>
-          <w:hyperlink w:anchor="_Toc40818490" w:history="1">
+          <w:hyperlink w:anchor="_Toc40823642" w:history="1">
             <w:r>
               <w:rPr>
                 <w:rStyle w:val="Hiperhivatkozs"/>
                 <w:noProof/>
               </w:rPr>
-              <w:t>6. Összefoglalás</w:t>
+              <w:t>6. Továbbfejlesztés</w:t>
             </w:r>
             <w:r>
               <w:rPr>
@@ -3662,7 +3458,7 @@
                 <w:noProof/>
                 <w:webHidden/>
               </w:rPr>
-              <w:instrText xml:space="preserve"> PAGEREF _Toc40818490 \h </w:instrText>
+              <w:instrText xml:space="preserve"> PAGEREF _Toc40823642 \h </w:instrText>
             </w:r>
             <w:r>
               <w:rPr>
@@ -3682,7 +3478,211 @@
                 <w:noProof/>
                 <w:webHidden/>
               </w:rPr>
-              <w:t>43</w:t>
+              <w:t>42</w:t>
+            </w:r>
+            <w:r>
+              <w:rPr>
+                <w:noProof/>
+                <w:webHidden/>
+              </w:rPr>
+              <w:fldChar w:fldCharType="end"/>
+            </w:r>
+          </w:hyperlink>
+        </w:p>
+        <w:p>
+          <w:pPr>
+            <w:pStyle w:val="TJ2"/>
+            <w:rPr>
+              <w:rFonts w:asciiTheme="minorHAnsi" w:eastAsiaTheme="minorEastAsia" w:hAnsiTheme="minorHAnsi" w:cstheme="minorBidi"/>
+              <w:noProof/>
+              <w:sz w:val="22"/>
+              <w:lang w:val="en-US"/>
+            </w:rPr>
+          </w:pPr>
+          <w:hyperlink w:anchor="_Toc40823643" w:history="1">
+            <w:r>
+              <w:rPr>
+                <w:rStyle w:val="Hiperhivatkozs"/>
+                <w:noProof/>
+              </w:rPr>
+              <w:t>6.1. Tanító minta és a klasszifikáció alapjainak változtatása</w:t>
+            </w:r>
+            <w:r>
+              <w:rPr>
+                <w:noProof/>
+                <w:webHidden/>
+              </w:rPr>
+              <w:tab/>
+            </w:r>
+            <w:r>
+              <w:rPr>
+                <w:noProof/>
+                <w:webHidden/>
+              </w:rPr>
+              <w:fldChar w:fldCharType="begin"/>
+            </w:r>
+            <w:r>
+              <w:rPr>
+                <w:noProof/>
+                <w:webHidden/>
+              </w:rPr>
+              <w:instrText xml:space="preserve"> PAGEREF _Toc40823643 \h </w:instrText>
+            </w:r>
+            <w:r>
+              <w:rPr>
+                <w:noProof/>
+                <w:webHidden/>
+              </w:rPr>
+            </w:r>
+            <w:r>
+              <w:rPr>
+                <w:noProof/>
+                <w:webHidden/>
+              </w:rPr>
+              <w:fldChar w:fldCharType="separate"/>
+            </w:r>
+            <w:r>
+              <w:rPr>
+                <w:noProof/>
+                <w:webHidden/>
+              </w:rPr>
+              <w:t>42</w:t>
+            </w:r>
+            <w:r>
+              <w:rPr>
+                <w:noProof/>
+                <w:webHidden/>
+              </w:rPr>
+              <w:fldChar w:fldCharType="end"/>
+            </w:r>
+          </w:hyperlink>
+        </w:p>
+        <w:p>
+          <w:pPr>
+            <w:pStyle w:val="TJ2"/>
+            <w:rPr>
+              <w:rFonts w:asciiTheme="minorHAnsi" w:eastAsiaTheme="minorEastAsia" w:hAnsiTheme="minorHAnsi" w:cstheme="minorBidi"/>
+              <w:noProof/>
+              <w:sz w:val="22"/>
+              <w:lang w:val="en-US"/>
+            </w:rPr>
+          </w:pPr>
+          <w:hyperlink w:anchor="_Toc40823644" w:history="1">
+            <w:r>
+              <w:rPr>
+                <w:rStyle w:val="Hiperhivatkozs"/>
+                <w:noProof/>
+              </w:rPr>
+              <w:t>6.2. Klasszifikációs modell</w:t>
+            </w:r>
+            <w:r>
+              <w:rPr>
+                <w:noProof/>
+                <w:webHidden/>
+              </w:rPr>
+              <w:tab/>
+            </w:r>
+            <w:r>
+              <w:rPr>
+                <w:noProof/>
+                <w:webHidden/>
+              </w:rPr>
+              <w:fldChar w:fldCharType="begin"/>
+            </w:r>
+            <w:r>
+              <w:rPr>
+                <w:noProof/>
+                <w:webHidden/>
+              </w:rPr>
+              <w:instrText xml:space="preserve"> PAGEREF _Toc40823644 \h </w:instrText>
+            </w:r>
+            <w:r>
+              <w:rPr>
+                <w:noProof/>
+                <w:webHidden/>
+              </w:rPr>
+            </w:r>
+            <w:r>
+              <w:rPr>
+                <w:noProof/>
+                <w:webHidden/>
+              </w:rPr>
+              <w:fldChar w:fldCharType="separate"/>
+            </w:r>
+            <w:r>
+              <w:rPr>
+                <w:noProof/>
+                <w:webHidden/>
+              </w:rPr>
+              <w:t>42</w:t>
+            </w:r>
+            <w:r>
+              <w:rPr>
+                <w:noProof/>
+                <w:webHidden/>
+              </w:rPr>
+              <w:fldChar w:fldCharType="end"/>
+            </w:r>
+          </w:hyperlink>
+        </w:p>
+        <w:p>
+          <w:pPr>
+            <w:pStyle w:val="TJ2"/>
+            <w:rPr>
+              <w:rFonts w:asciiTheme="minorHAnsi" w:eastAsiaTheme="minorEastAsia" w:hAnsiTheme="minorHAnsi" w:cstheme="minorBidi"/>
+              <w:noProof/>
+              <w:sz w:val="22"/>
+              <w:lang w:val="en-US"/>
+            </w:rPr>
+          </w:pPr>
+          <w:hyperlink w:anchor="_Toc40823645" w:history="1">
+            <w:r>
+              <w:rPr>
+                <w:rStyle w:val="Hiperhivatkozs"/>
+                <w:noProof/>
+              </w:rPr>
+              <w:t>6.3 Sziámi modell</w:t>
+            </w:r>
+            <w:r>
+              <w:rPr>
+                <w:noProof/>
+                <w:webHidden/>
+              </w:rPr>
+              <w:tab/>
+            </w:r>
+            <w:r>
+              <w:rPr>
+                <w:noProof/>
+                <w:webHidden/>
+              </w:rPr>
+              <w:fldChar w:fldCharType="begin"/>
+            </w:r>
+            <w:r>
+              <w:rPr>
+                <w:noProof/>
+                <w:webHidden/>
+              </w:rPr>
+              <w:instrText xml:space="preserve"> PAGEREF _Toc40823645 \h </w:instrText>
+            </w:r>
+            <w:r>
+              <w:rPr>
+                <w:noProof/>
+                <w:webHidden/>
+              </w:rPr>
+            </w:r>
+            <w:r>
+              <w:rPr>
+                <w:noProof/>
+                <w:webHidden/>
+              </w:rPr>
+              <w:fldChar w:fldCharType="separate"/>
+            </w:r>
+            <w:r>
+              <w:rPr>
+                <w:noProof/>
+                <w:webHidden/>
+              </w:rPr>
+              <w:t>42</w:t>
             </w:r>
             <w:r>
               <w:rPr>
@@ -3706,13 +3706,13 @@
               <w:lang w:val="en-US"/>
             </w:rPr>
           </w:pPr>
-          <w:hyperlink w:anchor="_Toc40818491" w:history="1">
+          <w:hyperlink w:anchor="_Toc40823646" w:history="1">
             <w:r>
               <w:rPr>
                 <w:rStyle w:val="Hiperhivatkozs"/>
                 <w:noProof/>
               </w:rPr>
-              <w:t>Források</w:t>
+              <w:t>7. Összefoglalás</w:t>
             </w:r>
             <w:r>
               <w:rPr>
@@ -3733,7 +3733,7 @@
                 <w:noProof/>
                 <w:webHidden/>
               </w:rPr>
-              <w:instrText xml:space="preserve"> PAGEREF _Toc40818491 \h </w:instrText>
+              <w:instrText xml:space="preserve"> PAGEREF _Toc40823646 \h </w:instrText>
             </w:r>
             <w:r>
               <w:rPr>
@@ -3777,12 +3777,83 @@
               <w:lang w:val="en-US"/>
             </w:rPr>
           </w:pPr>
-          <w:hyperlink w:anchor="_Toc40818492" w:history="1">
+          <w:hyperlink w:anchor="_Toc40823647" w:history="1">
             <w:r>
               <w:rPr>
                 <w:rStyle w:val="Hiperhivatkozs"/>
                 <w:noProof/>
               </w:rPr>
+              <w:t>Források</w:t>
+            </w:r>
+            <w:r>
+              <w:rPr>
+                <w:noProof/>
+                <w:webHidden/>
+              </w:rPr>
+              <w:tab/>
+            </w:r>
+            <w:r>
+              <w:rPr>
+                <w:noProof/>
+                <w:webHidden/>
+              </w:rPr>
+              <w:fldChar w:fldCharType="begin"/>
+            </w:r>
+            <w:r>
+              <w:rPr>
+                <w:noProof/>
+                <w:webHidden/>
+              </w:rPr>
+              <w:instrText xml:space="preserve"> PAGEREF _Toc40823647 \h </w:instrText>
+            </w:r>
+            <w:r>
+              <w:rPr>
+                <w:noProof/>
+                <w:webHidden/>
+              </w:rPr>
+            </w:r>
+            <w:r>
+              <w:rPr>
+                <w:noProof/>
+                <w:webHidden/>
+              </w:rPr>
+              <w:fldChar w:fldCharType="separate"/>
+            </w:r>
+            <w:r>
+              <w:rPr>
+                <w:noProof/>
+                <w:webHidden/>
+              </w:rPr>
+              <w:t>45</w:t>
+            </w:r>
+            <w:r>
+              <w:rPr>
+                <w:noProof/>
+                <w:webHidden/>
+              </w:rPr>
+              <w:fldChar w:fldCharType="end"/>
+            </w:r>
+          </w:hyperlink>
+        </w:p>
+        <w:p>
+          <w:pPr>
+            <w:pStyle w:val="TJ1"/>
+            <w:tabs>
+              <w:tab w:val="right" w:leader="dot" w:pos="9350"/>
+            </w:tabs>
+            <w:rPr>
+              <w:rFonts w:asciiTheme="minorHAnsi" w:eastAsiaTheme="minorEastAsia" w:hAnsiTheme="minorHAnsi" w:cstheme="minorBidi"/>
+              <w:noProof/>
+              <w:sz w:val="22"/>
+              <w:lang w:val="en-US"/>
+            </w:rPr>
+          </w:pPr>
+          <w:hyperlink w:anchor="_Toc40823648" w:history="1">
+            <w:r>
+              <w:rPr>
+                <w:rStyle w:val="Hiperhivatkozs"/>
+                <w:noProof/>
+              </w:rPr>
               <w:t>Mellékletek</w:t>
             </w:r>
             <w:r>
@@ -3804,7 +3875,7 @@
                 <w:noProof/>
                 <w:webHidden/>
               </w:rPr>
-              <w:instrText xml:space="preserve"> PAGEREF _Toc40818492 \h </w:instrText>
+              <w:instrText xml:space="preserve"> PAGEREF _Toc40823648 \h </w:instrText>
             </w:r>
             <w:r>
               <w:rPr>
@@ -3824,7 +3895,7 @@
                 <w:noProof/>
                 <w:webHidden/>
               </w:rPr>
-              <w:t>47</w:t>
+              <w:t>48</w:t>
             </w:r>
             <w:r>
               <w:rPr>
@@ -3845,7 +3916,7 @@
               <w:lang w:val="en-US"/>
             </w:rPr>
           </w:pPr>
-          <w:hyperlink w:anchor="_Toc40818493" w:history="1">
+          <w:hyperlink w:anchor="_Toc40823649" w:history="1">
             <w:r>
               <w:rPr>
                 <w:rStyle w:val="Hiperhivatkozs"/>
@@ -3872,7 +3943,7 @@
                 <w:noProof/>
                 <w:webHidden/>
               </w:rPr>
-              <w:instrText xml:space="preserve"> PAGEREF _Toc40818493 \h </w:instrText>
+              <w:instrText xml:space="preserve"> PAGEREF _Toc40823649 \h </w:instrText>
             </w:r>
             <w:r>
               <w:rPr>
@@ -3892,7 +3963,7 @@
                 <w:noProof/>
                 <w:webHidden/>
               </w:rPr>
-              <w:t>47</w:t>
+              <w:t>48</w:t>
             </w:r>
             <w:r>
               <w:rPr>
@@ -3913,7 +3984,7 @@
               <w:lang w:val="en-US"/>
             </w:rPr>
           </w:pPr>
-          <w:hyperlink w:anchor="_Toc40818494" w:history="1">
+          <w:hyperlink w:anchor="_Toc40823650" w:history="1">
             <w:r>
               <w:rPr>
                 <w:rStyle w:val="Hiperhivatkozs"/>
@@ -3940,7 +4011,7 @@
                 <w:noProof/>
                 <w:webHidden/>
               </w:rPr>
-              <w:instrText xml:space="preserve"> PAGEREF _Toc40818494 \h </w:instrText>
+              <w:instrText xml:space="preserve"> PAGEREF _Toc40823650 \h </w:instrText>
             </w:r>
             <w:r>
               <w:rPr>
@@ -3960,7 +4031,7 @@
                 <w:noProof/>
                 <w:webHidden/>
               </w:rPr>
-              <w:t>48</w:t>
+              <w:t>49</w:t>
             </w:r>
             <w:r>
               <w:rPr>
@@ -4007,7 +4078,7 @@
         <w:pStyle w:val="Cmsor1"/>
         <w:ind w:firstLine="360"/>
       </w:pPr>
-      <w:bookmarkStart w:id="1" w:name="_Toc40818446"/>
+      <w:bookmarkStart w:id="1" w:name="_Toc40823601"/>
       <w:r>
         <w:rPr>
           <w:rStyle w:val="Cmsor1Char"/>
@@ -4253,6 +4324,8 @@
         </w:rPr>
         <w:t xml:space="preserve"> és </w:t>
       </w:r>
+      <w:bookmarkStart w:id="2" w:name="_GoBack"/>
+      <w:bookmarkEnd w:id="2"/>
       <w:r>
         <w:rPr>
           <w:rFonts w:cs="Times New Roman"/>
@@ -4436,7 +4509,7 @@
           <w:szCs w:val="24"/>
         </w:rPr>
       </w:pPr>
-      <w:bookmarkStart w:id="2" w:name="_Toc40818447"/>
+      <w:bookmarkStart w:id="3" w:name="_Toc40823602"/>
       <w:r>
         <w:lastRenderedPageBreak/>
         <w:t xml:space="preserve">2. </w:t>
@@ -4444,7 +4517,7 @@
       <w:r>
         <w:t>Célkitűzés</w:t>
       </w:r>
-      <w:bookmarkEnd w:id="2"/>
+      <w:bookmarkEnd w:id="3"/>
     </w:p>
     <w:p>
       <w:pPr>
@@ -4607,7 +4680,7 @@
         <w:pStyle w:val="Cmsor1"/>
         <w:ind w:firstLine="360"/>
       </w:pPr>
-      <w:bookmarkStart w:id="3" w:name="_Toc40818448"/>
+      <w:bookmarkStart w:id="4" w:name="_Toc40823603"/>
       <w:r>
         <w:lastRenderedPageBreak/>
         <w:t xml:space="preserve">3. </w:t>
@@ -4615,14 +4688,14 @@
       <w:r>
         <w:t>Irodalomkutatás</w:t>
       </w:r>
-      <w:bookmarkEnd w:id="3"/>
+      <w:bookmarkEnd w:id="4"/>
     </w:p>
     <w:p>
       <w:pPr>
         <w:pStyle w:val="Cmsor2"/>
         <w:ind w:firstLine="360"/>
       </w:pPr>
-      <w:bookmarkStart w:id="4" w:name="_Toc40818449"/>
+      <w:bookmarkStart w:id="5" w:name="_Toc40823604"/>
       <w:r>
         <w:t xml:space="preserve">3.1. </w:t>
       </w:r>
@@ -4632,21 +4705,21 @@
       <w:r>
         <w:t>:</w:t>
       </w:r>
-      <w:bookmarkEnd w:id="4"/>
+      <w:bookmarkEnd w:id="5"/>
     </w:p>
     <w:p>
       <w:pPr>
         <w:pStyle w:val="Cmsor3"/>
         <w:ind w:firstLine="360"/>
       </w:pPr>
-      <w:bookmarkStart w:id="5" w:name="_Toc40818450"/>
+      <w:bookmarkStart w:id="6" w:name="_Toc40823605"/>
       <w:r>
         <w:t xml:space="preserve">3.1.1. </w:t>
       </w:r>
       <w:r>
         <w:t>Funkcionális Mágneses Rezonancia Képalkotás (fMRI)</w:t>
       </w:r>
-      <w:bookmarkEnd w:id="5"/>
+      <w:bookmarkEnd w:id="6"/>
     </w:p>
     <w:p>
       <w:pPr>
@@ -5095,14 +5168,14 @@
         <w:pStyle w:val="Cmsor3"/>
         <w:ind w:firstLine="360"/>
       </w:pPr>
-      <w:bookmarkStart w:id="6" w:name="_Toc40818451"/>
+      <w:bookmarkStart w:id="7" w:name="_Toc40823606"/>
       <w:r>
         <w:t xml:space="preserve">3.1.2. </w:t>
       </w:r>
       <w:r>
         <w:t>RDM</w:t>
       </w:r>
-      <w:bookmarkEnd w:id="6"/>
+      <w:bookmarkEnd w:id="7"/>
       <w:r>
         <w:t xml:space="preserve"> </w:t>
       </w:r>
@@ -5602,7 +5675,7 @@
         <w:pStyle w:val="Cmsor2"/>
         <w:ind w:firstLine="360"/>
       </w:pPr>
-      <w:bookmarkStart w:id="7" w:name="_Toc40818452"/>
+      <w:bookmarkStart w:id="8" w:name="_Toc40823607"/>
       <w:r>
         <w:t xml:space="preserve">3.2. </w:t>
       </w:r>
@@ -5612,7 +5685,7 @@
       <w:r>
         <w:t xml:space="preserve"> hálózatok</w:t>
       </w:r>
-      <w:bookmarkEnd w:id="7"/>
+      <w:bookmarkEnd w:id="8"/>
     </w:p>
     <w:p>
       <w:pPr>
@@ -6433,7 +6506,7 @@
         <w:pStyle w:val="Cmsor2"/>
         <w:ind w:firstLine="360"/>
       </w:pPr>
-      <w:bookmarkStart w:id="8" w:name="_Toc40818453"/>
+      <w:bookmarkStart w:id="9" w:name="_Toc40823608"/>
       <w:r>
         <w:lastRenderedPageBreak/>
         <w:t xml:space="preserve">3.3. </w:t>
@@ -6441,7 +6514,7 @@
       <w:r>
         <w:t>Aktivációs függvények</w:t>
       </w:r>
-      <w:bookmarkEnd w:id="8"/>
+      <w:bookmarkEnd w:id="9"/>
     </w:p>
     <w:p>
       <w:pPr>
@@ -6590,14 +6663,14 @@
         <w:pStyle w:val="Cmsor3"/>
         <w:ind w:firstLine="360"/>
       </w:pPr>
-      <w:bookmarkStart w:id="9" w:name="_Toc40818454"/>
+      <w:bookmarkStart w:id="10" w:name="_Toc40823609"/>
       <w:r>
         <w:t xml:space="preserve">3.3.1. </w:t>
       </w:r>
       <w:r>
         <w:t>A sigmoid aktivációs függvény</w:t>
       </w:r>
-      <w:bookmarkEnd w:id="9"/>
+      <w:bookmarkEnd w:id="10"/>
     </w:p>
     <w:p>
       <w:pPr>
@@ -6992,14 +7065,14 @@
         <w:pStyle w:val="Cmsor3"/>
         <w:ind w:firstLine="360"/>
       </w:pPr>
-      <w:bookmarkStart w:id="10" w:name="_Toc40818455"/>
+      <w:bookmarkStart w:id="11" w:name="_Toc40823610"/>
       <w:r>
         <w:t xml:space="preserve">3.3.2. </w:t>
       </w:r>
       <w:r>
         <w:t>A softmax aktivációs függvény</w:t>
       </w:r>
-      <w:bookmarkEnd w:id="10"/>
+      <w:bookmarkEnd w:id="11"/>
     </w:p>
     <w:p>
       <w:pPr>
@@ -7109,7 +7182,7 @@
         <w:pStyle w:val="Cmsor3"/>
         <w:ind w:firstLine="360"/>
       </w:pPr>
-      <w:bookmarkStart w:id="11" w:name="_Toc40818456"/>
+      <w:bookmarkStart w:id="12" w:name="_Toc40823611"/>
       <w:r>
         <w:t xml:space="preserve">3.3.3. </w:t>
       </w:r>
@@ -7131,7 +7204,7 @@
       <w:r>
         <w:t>aktivációs függvény</w:t>
       </w:r>
-      <w:bookmarkEnd w:id="11"/>
+      <w:bookmarkEnd w:id="12"/>
       <w:r>
         <w:t xml:space="preserve"> </w:t>
       </w:r>
@@ -7534,7 +7607,7 @@
         <w:pStyle w:val="Cmsor2"/>
         <w:ind w:firstLine="360"/>
       </w:pPr>
-      <w:bookmarkStart w:id="12" w:name="_Toc40818457"/>
+      <w:bookmarkStart w:id="13" w:name="_Toc40823612"/>
       <w:r>
         <w:t xml:space="preserve">3.4. </w:t>
       </w:r>
@@ -7553,7 +7626,7 @@
       <w:r>
         <w:t>álózatok</w:t>
       </w:r>
-      <w:bookmarkEnd w:id="12"/>
+      <w:bookmarkEnd w:id="13"/>
     </w:p>
     <w:p>
       <w:pPr>
@@ -7773,7 +7846,7 @@
         <w:pStyle w:val="Cmsor3"/>
         <w:ind w:firstLine="360"/>
       </w:pPr>
-      <w:bookmarkStart w:id="13" w:name="_Toc40818458"/>
+      <w:bookmarkStart w:id="14" w:name="_Toc40823613"/>
       <w:r>
         <w:t>3.</w:t>
       </w:r>
@@ -7801,7 +7874,7 @@
       <w:r>
         <w:t>):</w:t>
       </w:r>
-      <w:bookmarkEnd w:id="13"/>
+      <w:bookmarkEnd w:id="14"/>
     </w:p>
     <w:p>
       <w:pPr>
@@ -8058,7 +8131,7 @@
         <w:pStyle w:val="Cmsor3"/>
         <w:ind w:firstLine="360"/>
       </w:pPr>
-      <w:bookmarkStart w:id="14" w:name="_Toc40818459"/>
+      <w:bookmarkStart w:id="15" w:name="_Toc40823614"/>
       <w:r>
         <w:lastRenderedPageBreak/>
         <w:t>3.</w:t>
@@ -8087,7 +8160,7 @@
       <w:r>
         <w:t>):</w:t>
       </w:r>
-      <w:bookmarkEnd w:id="14"/>
+      <w:bookmarkEnd w:id="15"/>
     </w:p>
     <w:p>
       <w:pPr>
@@ -8461,7 +8534,7 @@
         <w:pStyle w:val="Cmsor3"/>
         <w:ind w:firstLine="360"/>
       </w:pPr>
-      <w:bookmarkStart w:id="15" w:name="_Toc40818460"/>
+      <w:bookmarkStart w:id="16" w:name="_Toc40823615"/>
       <w:r>
         <w:t>3.</w:t>
       </w:r>
@@ -8474,7 +8547,7 @@
       <w:r>
         <w:t>Dropout:</w:t>
       </w:r>
-      <w:bookmarkEnd w:id="15"/>
+      <w:bookmarkEnd w:id="16"/>
     </w:p>
     <w:p>
       <w:pPr>
@@ -8558,7 +8631,7 @@
         <w:pStyle w:val="Cmsor3"/>
         <w:ind w:firstLine="360"/>
       </w:pPr>
-      <w:bookmarkStart w:id="16" w:name="_Toc40818461"/>
+      <w:bookmarkStart w:id="17" w:name="_Toc40823616"/>
       <w:r>
         <w:t>3.</w:t>
       </w:r>
@@ -8579,7 +8652,7 @@
       <w:r>
         <w:t>)</w:t>
       </w:r>
-      <w:bookmarkEnd w:id="16"/>
+      <w:bookmarkEnd w:id="17"/>
     </w:p>
     <w:p>
       <w:pPr>
@@ -8754,7 +8827,7 @@
         <w:pStyle w:val="Cmsor2"/>
         <w:ind w:firstLine="360"/>
       </w:pPr>
-      <w:bookmarkStart w:id="17" w:name="_Toc40818462"/>
+      <w:bookmarkStart w:id="18" w:name="_Toc40823617"/>
       <w:r>
         <w:lastRenderedPageBreak/>
         <w:t>3.</w:t>
@@ -8768,7 +8841,7 @@
       <w:r>
         <w:t>Architektúrák</w:t>
       </w:r>
-      <w:bookmarkEnd w:id="17"/>
+      <w:bookmarkEnd w:id="18"/>
     </w:p>
     <w:p>
       <w:pPr>
@@ -8818,7 +8891,7 @@
         <w:pStyle w:val="Cmsor3"/>
         <w:ind w:firstLine="360"/>
       </w:pPr>
-      <w:bookmarkStart w:id="18" w:name="_Toc40818463"/>
+      <w:bookmarkStart w:id="19" w:name="_Toc40823618"/>
       <w:r>
         <w:t>3.</w:t>
       </w:r>
@@ -8831,7 +8904,7 @@
       <w:r>
         <w:t>LeNet-5</w:t>
       </w:r>
-      <w:bookmarkEnd w:id="18"/>
+      <w:bookmarkEnd w:id="19"/>
       <w:r>
         <w:t xml:space="preserve"> </w:t>
       </w:r>
@@ -9219,7 +9292,7 @@
         <w:pStyle w:val="Cmsor3"/>
         <w:ind w:firstLine="360"/>
       </w:pPr>
-      <w:bookmarkStart w:id="19" w:name="_Toc40818464"/>
+      <w:bookmarkStart w:id="20" w:name="_Toc40823619"/>
       <w:r>
         <w:t>3.</w:t>
       </w:r>
@@ -9238,7 +9311,7 @@
       <w:r>
         <w:t>AlexNet</w:t>
       </w:r>
-      <w:bookmarkEnd w:id="19"/>
+      <w:bookmarkEnd w:id="20"/>
     </w:p>
     <w:p>
       <w:pPr>
@@ -10308,7 +10381,7 @@
         <w:spacing w:before="240"/>
         <w:ind w:firstLine="360"/>
       </w:pPr>
-      <w:bookmarkStart w:id="20" w:name="_Toc40818465"/>
+      <w:bookmarkStart w:id="21" w:name="_Toc40823620"/>
       <w:r>
         <w:lastRenderedPageBreak/>
         <w:t>3.</w:t>
@@ -10328,7 +10401,7 @@
       <w:r>
         <w:t>VGG</w:t>
       </w:r>
-      <w:bookmarkEnd w:id="20"/>
+      <w:bookmarkEnd w:id="21"/>
     </w:p>
     <w:p>
       <w:pPr>
@@ -10785,7 +10858,7 @@
         <w:pStyle w:val="Cmsor3"/>
         <w:ind w:firstLine="360"/>
       </w:pPr>
-      <w:bookmarkStart w:id="21" w:name="_Toc40818466"/>
+      <w:bookmarkStart w:id="22" w:name="_Toc40823621"/>
       <w:r>
         <w:lastRenderedPageBreak/>
         <w:t>3.</w:t>
@@ -10805,7 +10878,7 @@
       <w:r>
         <w:t>ResNet</w:t>
       </w:r>
-      <w:bookmarkEnd w:id="21"/>
+      <w:bookmarkEnd w:id="22"/>
     </w:p>
     <w:p>
       <w:pPr>
@@ -11210,7 +11283,7 @@
         <w:pStyle w:val="Cmsor3"/>
         <w:ind w:firstLine="360"/>
       </w:pPr>
-      <w:bookmarkStart w:id="22" w:name="_Toc40818467"/>
+      <w:bookmarkStart w:id="23" w:name="_Toc40823622"/>
       <w:r>
         <w:lastRenderedPageBreak/>
         <w:t>3.</w:t>
@@ -11227,7 +11300,7 @@
       <w:r>
         <w:t>. Sziámi hálózat</w:t>
       </w:r>
-      <w:bookmarkEnd w:id="22"/>
+      <w:bookmarkEnd w:id="23"/>
     </w:p>
     <w:p>
       <w:pPr>
@@ -11489,7 +11562,7 @@
         <w:pStyle w:val="Cmsor2"/>
         <w:ind w:firstLine="360"/>
       </w:pPr>
-      <w:bookmarkStart w:id="23" w:name="_Toc40818468"/>
+      <w:bookmarkStart w:id="24" w:name="_Toc40823623"/>
       <w:r>
         <w:lastRenderedPageBreak/>
         <w:t>3.</w:t>
@@ -11503,7 +11576,7 @@
       <w:r>
         <w:t>Algonauts Kihívás Megvalósításai</w:t>
       </w:r>
-      <w:bookmarkEnd w:id="23"/>
+      <w:bookmarkEnd w:id="24"/>
     </w:p>
     <w:p>
       <w:pPr>
@@ -11548,7 +11621,7 @@
         <w:pStyle w:val="Cmsor3"/>
         <w:ind w:firstLine="360"/>
       </w:pPr>
-      <w:bookmarkStart w:id="24" w:name="_Toc40818469"/>
+      <w:bookmarkStart w:id="25" w:name="_Toc40823624"/>
       <w:r>
         <w:t>3.</w:t>
       </w:r>
@@ -11573,7 +11646,7 @@
       <w:r>
         <w:t>Agraval</w:t>
       </w:r>
-      <w:bookmarkEnd w:id="24"/>
+      <w:bookmarkEnd w:id="25"/>
       <w:proofErr w:type="spellEnd"/>
       <w:r>
         <w:t xml:space="preserve"> </w:t>
@@ -12245,7 +12318,7 @@
         <w:pStyle w:val="Cmsor3"/>
         <w:ind w:firstLine="360"/>
       </w:pPr>
-      <w:bookmarkStart w:id="25" w:name="_Toc40818470"/>
+      <w:bookmarkStart w:id="26" w:name="_Toc40823625"/>
       <w:r>
         <w:rPr>
           <w:rFonts w:cs="Times New Roman"/>
@@ -12285,7 +12358,7 @@
       <w:r>
         <w:t>Martino</w:t>
       </w:r>
-      <w:bookmarkEnd w:id="25"/>
+      <w:bookmarkEnd w:id="26"/>
       <w:proofErr w:type="spellEnd"/>
     </w:p>
     <w:p>
@@ -12868,25 +12941,145 @@
     <w:p>
       <w:pPr>
         <w:pStyle w:val="Cmsor1"/>
-        <w:ind w:firstLine="360"/>
-      </w:pPr>
-      <w:bookmarkStart w:id="26" w:name="_Toc40818471"/>
+      </w:pPr>
+      <w:bookmarkStart w:id="27" w:name="_Toc40823626"/>
       <w:r>
         <w:lastRenderedPageBreak/>
         <w:t>4. Megvalósítás</w:t>
       </w:r>
-      <w:bookmarkEnd w:id="26"/>
+      <w:bookmarkEnd w:id="27"/>
     </w:p>
     <w:p>
       <w:pPr>
         <w:pStyle w:val="Cmsor2"/>
         <w:ind w:firstLine="360"/>
       </w:pPr>
-      <w:bookmarkStart w:id="27" w:name="_Toc40818472"/>
-      <w:r>
+      <w:bookmarkStart w:id="28" w:name="_Toc40823627"/>
+      <w:r>
+        <w:t>4.0. Tervezés</w:t>
+      </w:r>
+      <w:bookmarkEnd w:id="28"/>
+    </w:p>
+    <w:p>
+      <w:pPr>
+        <w:ind w:firstLine="360"/>
+      </w:pPr>
+      <w:r>
+        <w:t>A feladat elkészítését egy egyszerű naiv megoldással fogom kezdeni, hogy egyfajta kiinduló alapot szerezzek</w:t>
+      </w:r>
+      <w:r>
+        <w:t xml:space="preserve"> a rendszer-</w:t>
+      </w:r>
+      <w:proofErr w:type="spellStart"/>
+      <w:r>
+        <w:t>beli</w:t>
+      </w:r>
+      <w:proofErr w:type="spellEnd"/>
+      <w:r>
+        <w:t xml:space="preserve"> lehetőségekről. Ehhez már szükségem lesz a sziámi hálózattal összefüggő részletesebb ismeretekre. Ennek a lépései:</w:t>
+      </w:r>
+    </w:p>
+    <w:p>
+      <w:pPr>
+        <w:pStyle w:val="Listaszerbekezds"/>
+        <w:numPr>
+          <w:ilvl w:val="0"/>
+          <w:numId w:val="30"/>
+        </w:numPr>
+      </w:pPr>
+      <w:r>
+        <w:t>Tanító adathalmaz feldolgozása a rendszer bemenetére (képek átméretezése, összepárosításuk a becslendő értékekkel)</w:t>
+      </w:r>
+      <w:r>
+        <w:t xml:space="preserve">, bár </w:t>
+      </w:r>
+      <w:r>
+        <w:t>A tanítóminta előfeldolgozásának fontosságát a tesztelés közben tudom majd csak megállapítani.</w:t>
+      </w:r>
+    </w:p>
+    <w:p>
+      <w:pPr>
+        <w:pStyle w:val="Listaszerbekezds"/>
+        <w:numPr>
+          <w:ilvl w:val="0"/>
+          <w:numId w:val="30"/>
+        </w:numPr>
+      </w:pPr>
+      <w:r>
+        <w:t>Sziámi hálózat megtervezése (meglévő hálózatok felhasználása, új rétegek hozzácsatolása)</w:t>
+      </w:r>
+    </w:p>
+    <w:p>
+      <w:pPr>
+        <w:pStyle w:val="Listaszerbekezds"/>
+        <w:numPr>
+          <w:ilvl w:val="0"/>
+          <w:numId w:val="30"/>
+        </w:numPr>
+      </w:pPr>
+      <w:r>
+        <w:t xml:space="preserve">Hálózat által </w:t>
+      </w:r>
+      <w:proofErr w:type="spellStart"/>
+      <w:r>
+        <w:t>prediktált</w:t>
+      </w:r>
+      <w:proofErr w:type="spellEnd"/>
+      <w:r>
+        <w:t xml:space="preserve"> adatok vizsgálata</w:t>
+      </w:r>
+      <w:r>
+        <w:t xml:space="preserve"> (nincs szükség a teljes mátrix hasonlóság kiszámolására itt még, csak ha elég jó eredményt kapunk)</w:t>
+      </w:r>
+    </w:p>
+    <w:p>
+      <w:pPr>
+        <w:ind w:firstLine="360"/>
+      </w:pPr>
+      <w:r>
+        <w:t>Ezután a kihívásban szereplő versenyzők megoldásait kielemezve próbálok meg javítani a meglévő rendszeren. Az irodalomkutatás és a hasonló rendszerek leírása alapján betanítok egy hálózatot az adathalmazban szereplő képek klasszifikálására, hogy ezáltal is növeljem a képek felismerésének, megkülönböztetésének pontosságát. Ehhez a meglévő 92+118 képhez és az osztályokhoz össze kell szedni egy nagyságrendekkel nagyobb tanítómintát, amiket ezekbe be lehet sorolni. Mivel itt lecseréljük a becslendő számokat az osztályokra, így a megszerezhető adatmennyiség  és a hardver szintjén vagyunk csak korlátozva a nagyobb adathalmaz építésében.</w:t>
+      </w:r>
+    </w:p>
+    <w:p>
+      <w:pPr>
+        <w:ind w:firstLine="360"/>
+      </w:pPr>
+      <w:r>
+        <w:t>A megfelelő pontosságot elért hálózattal tudo</w:t>
+      </w:r>
+      <w:r>
+        <w:t>m jobbá tenni majd a sziámi hálózatot a tényleges adatbecsléshez. Mivel alapvetően képek közötti különbségeket reprezentálnak a mátrixunk cellaértékei, így a klasszifikációs hálózatunkkal várhatóan jobb eredményeket fogunk elérni.</w:t>
+      </w:r>
+    </w:p>
+    <w:p>
+      <w:pPr>
+        <w:ind w:firstLine="360"/>
+      </w:pPr>
+      <w:r>
+        <w:t>Ezt követően felépítem a teljes projektet egy új könyvtárstruktúrába, ezzel megkönnyítve a kezelést és látványosabbá téve a modulokra bontását a feladatnak. Ebben a létrehozott teljes rendszert a modulok külön-külön való cseréjével, más és más paraméterekkel ellátva fogom tesztelni, amíg nem kapok elégséges eredményeket a többi versenyző által elért eredményekhez képest.</w:t>
+      </w:r>
+    </w:p>
+    <w:p>
+      <w:r>
+        <w:tab/>
+      </w:r>
+    </w:p>
+    <w:p>
+      <w:pPr>
+        <w:ind w:firstLine="360"/>
+      </w:pPr>
+    </w:p>
+    <w:p>
+      <w:pPr>
+        <w:pStyle w:val="Cmsor2"/>
+        <w:ind w:firstLine="360"/>
+      </w:pPr>
+      <w:bookmarkStart w:id="29" w:name="_Toc40823628"/>
+      <w:r>
+        <w:lastRenderedPageBreak/>
         <w:t>4.1 Naiv megoldás</w:t>
       </w:r>
-      <w:bookmarkEnd w:id="27"/>
+      <w:bookmarkEnd w:id="29"/>
     </w:p>
     <w:p>
       <w:pPr>
@@ -13276,20 +13469,26 @@
         <w:rPr>
           <w:rFonts w:cs="Times New Roman"/>
         </w:rPr>
+        <w:t xml:space="preserve">A fenti okok miatt a feladat megoldásába bevettük a Transfer learning módszerét, melyet tesztelünk VGG16, MobileNetV2 és ResNet50 hálózatok, és az </w:t>
+      </w:r>
+      <w:r>
+        <w:rPr>
+          <w:rFonts w:cs="Times New Roman"/>
+        </w:rPr>
+        <w:t>ImageNet</w:t>
+      </w:r>
+      <w:r>
+        <w:rPr>
+          <w:rFonts w:cs="Times New Roman"/>
+        </w:rPr>
+        <w:t xml:space="preserve">-el elért súlyok </w:t>
+      </w:r>
+      <w:r>
+        <w:rPr>
+          <w:rFonts w:cs="Times New Roman"/>
+        </w:rPr>
         <w:lastRenderedPageBreak/>
-        <w:t xml:space="preserve">A fenti okok miatt a feladat megoldásába bevettük a Transfer learning módszerét, melyet tesztelünk VGG16, MobileNetV2 és ResNet50 hálózatok, és az </w:t>
-      </w:r>
-      <w:r>
-        <w:rPr>
-          <w:rFonts w:cs="Times New Roman"/>
-        </w:rPr>
-        <w:t>ImageNet</w:t>
-      </w:r>
-      <w:r>
-        <w:rPr>
-          <w:rFonts w:cs="Times New Roman"/>
-        </w:rPr>
-        <w:t>-el elért súlyok felhasználásával. Előbbi kettő esetében az eredmény hasonlóan rossz lett. A minta mérete és a hálózat bonyolultsága miatt nem lehetett megoldani a tanítást overfitting nélkül</w:t>
+        <w:t>felhasználásával. Előbbi kettő esetében az eredmény hasonlóan rossz lett. A minta mérete és a hálózat bonyolultsága miatt nem lehetett megoldani a tanítást overfitting nélkül</w:t>
       </w:r>
       <w:r>
         <w:rPr>
@@ -13373,18 +13572,18 @@
         <w:pStyle w:val="Cmsor2"/>
         <w:ind w:firstLine="360"/>
       </w:pPr>
-      <w:bookmarkStart w:id="28" w:name="_Toc40818473"/>
+      <w:bookmarkStart w:id="30" w:name="_Toc40823629"/>
       <w:r>
         <w:t>4.2. Klasszifikáció</w:t>
       </w:r>
-      <w:bookmarkEnd w:id="28"/>
+      <w:bookmarkEnd w:id="30"/>
     </w:p>
     <w:p>
       <w:pPr>
         <w:pStyle w:val="Cmsor3"/>
         <w:ind w:firstLine="360"/>
       </w:pPr>
-      <w:bookmarkStart w:id="29" w:name="_Toc40818474"/>
+      <w:bookmarkStart w:id="31" w:name="_Toc40823630"/>
       <w:r>
         <w:t>4.2.1</w:t>
       </w:r>
@@ -13394,7 +13593,7 @@
       <w:r>
         <w:t xml:space="preserve"> Miért van erre szükség?</w:t>
       </w:r>
-      <w:bookmarkEnd w:id="29"/>
+      <w:bookmarkEnd w:id="31"/>
     </w:p>
     <w:p>
       <w:pPr>
@@ -13441,14 +13640,7 @@
         <w:rPr>
           <w:rFonts w:cs="Times New Roman"/>
         </w:rPr>
-        <w:t xml:space="preserve">Ez a legjobban egy klasszifikációra hasonlít. Mikor ránézünk valamire, először felfogjuk, hogy kutyát, macskát, embert, vagy pontosabban mit is látunk, csak ezután kapcsolódik be a folyamatba a részletekre való fókusz és felismerés. Ehhez a klasszifikációhoz, hogy eldönthessük mi az, amit </w:t>
-      </w:r>
-      <w:r>
-        <w:rPr>
-          <w:rFonts w:cs="Times New Roman"/>
-        </w:rPr>
-        <w:lastRenderedPageBreak/>
-        <w:t xml:space="preserve">jól el tud különíteni az agyunk egymástól, a tanító képhalmazt vizsgálva próbáltam jól elkülöníthető csoportra osztani a képeket. </w:t>
+        <w:t xml:space="preserve">Ez a legjobban egy klasszifikációra hasonlít. Mikor ránézünk valamire, először felfogjuk, hogy kutyát, macskát, embert, vagy pontosabban mit is látunk, csak ezután kapcsolódik be a folyamatba a részletekre való fókusz és felismerés. Ehhez a klasszifikációhoz, hogy eldönthessük mi az, amit jól el tud különíteni az agyunk egymástól, a tanító képhalmazt vizsgálva próbáltam jól elkülöníthető csoportra osztani a képeket. </w:t>
       </w:r>
     </w:p>
     <w:p>
@@ -13456,8 +13648,9 @@
         <w:pStyle w:val="Cmsor3"/>
         <w:ind w:firstLine="360"/>
       </w:pPr>
-      <w:bookmarkStart w:id="30" w:name="_Toc40818475"/>
-      <w:r>
+      <w:bookmarkStart w:id="32" w:name="_Toc40823631"/>
+      <w:r>
+        <w:lastRenderedPageBreak/>
         <w:t>4.2.2</w:t>
       </w:r>
       <w:r>
@@ -13475,7 +13668,7 @@
       <w:r>
         <w:t>k és tanítóminták</w:t>
       </w:r>
-      <w:bookmarkEnd w:id="30"/>
+      <w:bookmarkEnd w:id="32"/>
     </w:p>
     <w:p>
       <w:pPr>
@@ -13841,7 +14034,6 @@
           <w:i/>
           <w:iCs/>
         </w:rPr>
-        <w:lastRenderedPageBreak/>
         <w:t>*</w:t>
       </w:r>
       <w:r>
@@ -13867,6 +14059,7 @@
         <w:rPr>
           <w:rFonts w:cs="Times New Roman"/>
         </w:rPr>
+        <w:lastRenderedPageBreak/>
         <w:t>Ezután készítettem egy programot, mely az osztályok számától függetlenül végighalad az összes osztály összes képén és ezekből a legkisebb képszámmal rendelkező osztályhoz igazított méretű képmintát vételez random módon mindegyik osztályból.</w:t>
       </w:r>
     </w:p>
@@ -15362,7 +15555,7 @@
         <w:pStyle w:val="Cmsor3"/>
         <w:ind w:firstLine="360"/>
       </w:pPr>
-      <w:bookmarkStart w:id="31" w:name="_Toc40818476"/>
+      <w:bookmarkStart w:id="33" w:name="_Toc40823632"/>
       <w:r>
         <w:t>4.</w:t>
       </w:r>
@@ -15378,7 +15571,7 @@
       <w:r>
         <w:t>zal</w:t>
       </w:r>
-      <w:bookmarkEnd w:id="31"/>
+      <w:bookmarkEnd w:id="33"/>
     </w:p>
     <w:p>
       <w:pPr>
@@ -18084,7 +18277,7 @@
         <w:pStyle w:val="Cmsor3"/>
         <w:ind w:firstLine="360"/>
       </w:pPr>
-      <w:bookmarkStart w:id="32" w:name="_Toc40818477"/>
+      <w:bookmarkStart w:id="34" w:name="_Toc40823633"/>
       <w:r>
         <w:t>4.2.4</w:t>
       </w:r>
@@ -18097,7 +18290,7 @@
       <w:r>
         <w:t>Klasszifikáció – Transfer learning segítségével</w:t>
       </w:r>
-      <w:bookmarkEnd w:id="32"/>
+      <w:bookmarkEnd w:id="34"/>
     </w:p>
     <w:p>
       <w:pPr>
@@ -18371,7 +18564,7 @@
     </w:p>
     <w:tbl>
       <w:tblPr>
-        <w:tblW w:w="9805" w:type="dxa"/>
+        <w:tblW w:w="9360" w:type="dxa"/>
         <w:tblLook w:val="04A0" w:firstRow="1" w:lastRow="0" w:firstColumn="1" w:lastColumn="0" w:noHBand="0" w:noVBand="1"/>
       </w:tblPr>
       <w:tblGrid>
@@ -18379,8 +18572,8 @@
         <w:gridCol w:w="2064"/>
         <w:gridCol w:w="1407"/>
         <w:gridCol w:w="1408"/>
-        <w:gridCol w:w="1407"/>
-        <w:gridCol w:w="1408"/>
+        <w:gridCol w:w="1245"/>
+        <w:gridCol w:w="1125"/>
       </w:tblGrid>
       <w:tr>
         <w:trPr>
@@ -18403,7 +18596,6 @@
           <w:p>
             <w:pPr>
               <w:spacing w:after="0" w:line="240" w:lineRule="auto"/>
-              <w:ind w:firstLine="360"/>
               <w:jc w:val="left"/>
               <w:rPr>
                 <w:rFonts w:eastAsia="Times New Roman" w:cs="Times New Roman"/>
@@ -18430,7 +18622,6 @@
           <w:p>
             <w:pPr>
               <w:spacing w:after="0" w:line="240" w:lineRule="auto"/>
-              <w:ind w:firstLine="360"/>
               <w:jc w:val="left"/>
               <w:rPr>
                 <w:rFonts w:ascii="Calibri" w:eastAsia="Times New Roman" w:hAnsi="Calibri" w:cs="Calibri"/>
@@ -18468,7 +18659,6 @@
           <w:p>
             <w:pPr>
               <w:spacing w:after="0" w:line="240" w:lineRule="auto"/>
-              <w:ind w:firstLine="360"/>
               <w:jc w:val="center"/>
               <w:rPr>
                 <w:rFonts w:ascii="Calibri" w:eastAsia="Times New Roman" w:hAnsi="Calibri" w:cs="Calibri"/>
@@ -18492,7 +18682,7 @@
         </w:tc>
         <w:tc>
           <w:tcPr>
-            <w:tcW w:w="2815" w:type="dxa"/>
+            <w:tcW w:w="2370" w:type="dxa"/>
             <w:gridSpan w:val="2"/>
             <w:tcBorders>
               <w:top w:val="single" w:sz="8" w:space="0" w:color="auto"/>
@@ -18508,7 +18698,6 @@
           <w:p>
             <w:pPr>
               <w:spacing w:after="0" w:line="240" w:lineRule="auto"/>
-              <w:ind w:firstLine="360"/>
               <w:jc w:val="center"/>
               <w:rPr>
                 <w:rFonts w:ascii="Calibri" w:eastAsia="Times New Roman" w:hAnsi="Calibri" w:cs="Calibri"/>
@@ -18552,7 +18741,6 @@
           <w:p>
             <w:pPr>
               <w:spacing w:after="0" w:line="240" w:lineRule="auto"/>
-              <w:ind w:firstLine="360"/>
               <w:jc w:val="left"/>
               <w:rPr>
                 <w:rFonts w:ascii="Calibri" w:eastAsia="Times New Roman" w:hAnsi="Calibri" w:cs="Calibri"/>
@@ -18591,7 +18779,6 @@
           <w:p>
             <w:pPr>
               <w:spacing w:after="0" w:line="240" w:lineRule="auto"/>
-              <w:ind w:firstLine="360"/>
               <w:jc w:val="right"/>
               <w:rPr>
                 <w:rFonts w:ascii="Calibri" w:eastAsia="Times New Roman" w:hAnsi="Calibri" w:cs="Calibri"/>
@@ -18639,7 +18826,6 @@
           <w:p>
             <w:pPr>
               <w:spacing w:after="0" w:line="240" w:lineRule="auto"/>
-              <w:ind w:firstLine="360"/>
               <w:jc w:val="right"/>
               <w:rPr>
                 <w:rFonts w:ascii="Calibri" w:eastAsia="Times New Roman" w:hAnsi="Calibri" w:cs="Calibri"/>
@@ -18661,7 +18847,7 @@
         </w:tc>
         <w:tc>
           <w:tcPr>
-            <w:tcW w:w="1407" w:type="dxa"/>
+            <w:tcW w:w="1408" w:type="dxa"/>
             <w:tcBorders>
               <w:top w:val="nil"/>
               <w:left w:val="nil"/>
@@ -18676,7 +18862,6 @@
           <w:p>
             <w:pPr>
               <w:spacing w:after="0" w:line="240" w:lineRule="auto"/>
-              <w:ind w:firstLine="360"/>
               <w:jc w:val="right"/>
               <w:rPr>
                 <w:rFonts w:ascii="Calibri" w:eastAsia="Times New Roman" w:hAnsi="Calibri" w:cs="Calibri"/>
@@ -18698,7 +18883,7 @@
         </w:tc>
         <w:tc>
           <w:tcPr>
-            <w:tcW w:w="1407" w:type="dxa"/>
+            <w:tcW w:w="1245" w:type="dxa"/>
             <w:tcBorders>
               <w:top w:val="nil"/>
               <w:left w:val="nil"/>
@@ -18713,7 +18898,6 @@
           <w:p>
             <w:pPr>
               <w:spacing w:after="0" w:line="240" w:lineRule="auto"/>
-              <w:ind w:firstLine="360"/>
               <w:jc w:val="right"/>
               <w:rPr>
                 <w:rFonts w:ascii="Calibri" w:eastAsia="Times New Roman" w:hAnsi="Calibri" w:cs="Calibri"/>
@@ -18735,7 +18919,7 @@
         </w:tc>
         <w:tc>
           <w:tcPr>
-            <w:tcW w:w="1407" w:type="dxa"/>
+            <w:tcW w:w="1125" w:type="dxa"/>
             <w:tcBorders>
               <w:top w:val="nil"/>
               <w:left w:val="nil"/>
@@ -18750,7 +18934,6 @@
           <w:p>
             <w:pPr>
               <w:spacing w:after="0" w:line="240" w:lineRule="auto"/>
-              <w:ind w:firstLine="360"/>
               <w:jc w:val="right"/>
               <w:rPr>
                 <w:rFonts w:ascii="Calibri" w:eastAsia="Times New Roman" w:hAnsi="Calibri" w:cs="Calibri"/>
@@ -18792,7 +18975,6 @@
           <w:p>
             <w:pPr>
               <w:spacing w:after="0" w:line="240" w:lineRule="auto"/>
-              <w:ind w:firstLine="360"/>
               <w:jc w:val="left"/>
               <w:rPr>
                 <w:rFonts w:ascii="Calibri" w:eastAsia="Times New Roman" w:hAnsi="Calibri" w:cs="Calibri"/>
@@ -18829,7 +19011,6 @@
           <w:p>
             <w:pPr>
               <w:spacing w:after="0" w:line="240" w:lineRule="auto"/>
-              <w:ind w:firstLine="360"/>
               <w:jc w:val="right"/>
               <w:rPr>
                 <w:rFonts w:ascii="Calibri" w:eastAsia="Times New Roman" w:hAnsi="Calibri" w:cs="Calibri"/>
@@ -18866,7 +19047,6 @@
           <w:p>
             <w:pPr>
               <w:spacing w:after="0" w:line="240" w:lineRule="auto"/>
-              <w:ind w:firstLine="360"/>
               <w:jc w:val="right"/>
               <w:rPr>
                 <w:rFonts w:ascii="Calibri" w:eastAsia="Times New Roman" w:hAnsi="Calibri" w:cs="Calibri"/>
@@ -18888,7 +19068,7 @@
         </w:tc>
         <w:tc>
           <w:tcPr>
-            <w:tcW w:w="1407" w:type="dxa"/>
+            <w:tcW w:w="1408" w:type="dxa"/>
             <w:tcBorders>
               <w:top w:val="nil"/>
               <w:left w:val="nil"/>
@@ -18903,7 +19083,6 @@
           <w:p>
             <w:pPr>
               <w:spacing w:after="0" w:line="240" w:lineRule="auto"/>
-              <w:ind w:firstLine="360"/>
               <w:jc w:val="right"/>
               <w:rPr>
                 <w:rFonts w:ascii="Calibri" w:eastAsia="Times New Roman" w:hAnsi="Calibri" w:cs="Calibri"/>
@@ -18925,7 +19104,7 @@
         </w:tc>
         <w:tc>
           <w:tcPr>
-            <w:tcW w:w="1407" w:type="dxa"/>
+            <w:tcW w:w="1245" w:type="dxa"/>
             <w:tcBorders>
               <w:top w:val="nil"/>
               <w:left w:val="nil"/>
@@ -18940,7 +19119,6 @@
           <w:p>
             <w:pPr>
               <w:spacing w:after="0" w:line="240" w:lineRule="auto"/>
-              <w:ind w:firstLine="360"/>
               <w:jc w:val="right"/>
               <w:rPr>
                 <w:rFonts w:ascii="Calibri" w:eastAsia="Times New Roman" w:hAnsi="Calibri" w:cs="Calibri"/>
@@ -18962,7 +19140,7 @@
         </w:tc>
         <w:tc>
           <w:tcPr>
-            <w:tcW w:w="1407" w:type="dxa"/>
+            <w:tcW w:w="1125" w:type="dxa"/>
             <w:tcBorders>
               <w:top w:val="nil"/>
               <w:left w:val="nil"/>
@@ -18977,7 +19155,6 @@
           <w:p>
             <w:pPr>
               <w:spacing w:after="0" w:line="240" w:lineRule="auto"/>
-              <w:ind w:firstLine="360"/>
               <w:jc w:val="right"/>
               <w:rPr>
                 <w:rFonts w:ascii="Calibri" w:eastAsia="Times New Roman" w:hAnsi="Calibri" w:cs="Calibri"/>
@@ -19019,7 +19196,6 @@
           <w:p>
             <w:pPr>
               <w:spacing w:after="0" w:line="240" w:lineRule="auto"/>
-              <w:ind w:firstLine="360"/>
               <w:jc w:val="left"/>
               <w:rPr>
                 <w:rFonts w:ascii="Calibri" w:eastAsia="Times New Roman" w:hAnsi="Calibri" w:cs="Calibri"/>
@@ -19056,7 +19232,6 @@
           <w:p>
             <w:pPr>
               <w:spacing w:after="0" w:line="240" w:lineRule="auto"/>
-              <w:ind w:firstLine="360"/>
               <w:jc w:val="right"/>
               <w:rPr>
                 <w:rFonts w:ascii="Calibri" w:eastAsia="Times New Roman" w:hAnsi="Calibri" w:cs="Calibri"/>
@@ -19093,7 +19268,6 @@
           <w:p>
             <w:pPr>
               <w:spacing w:after="0" w:line="240" w:lineRule="auto"/>
-              <w:ind w:firstLine="360"/>
               <w:jc w:val="right"/>
               <w:rPr>
                 <w:rFonts w:ascii="Calibri" w:eastAsia="Times New Roman" w:hAnsi="Calibri" w:cs="Calibri"/>
@@ -19115,7 +19289,7 @@
         </w:tc>
         <w:tc>
           <w:tcPr>
-            <w:tcW w:w="1407" w:type="dxa"/>
+            <w:tcW w:w="1408" w:type="dxa"/>
             <w:tcBorders>
               <w:top w:val="nil"/>
               <w:left w:val="nil"/>
@@ -19130,7 +19304,6 @@
           <w:p>
             <w:pPr>
               <w:spacing w:after="0" w:line="240" w:lineRule="auto"/>
-              <w:ind w:firstLine="360"/>
               <w:jc w:val="right"/>
               <w:rPr>
                 <w:rFonts w:ascii="Calibri" w:eastAsia="Times New Roman" w:hAnsi="Calibri" w:cs="Calibri"/>
@@ -19152,7 +19325,7 @@
         </w:tc>
         <w:tc>
           <w:tcPr>
-            <w:tcW w:w="1407" w:type="dxa"/>
+            <w:tcW w:w="1245" w:type="dxa"/>
             <w:tcBorders>
               <w:top w:val="nil"/>
               <w:left w:val="nil"/>
@@ -19167,7 +19340,6 @@
           <w:p>
             <w:pPr>
               <w:spacing w:after="0" w:line="240" w:lineRule="auto"/>
-              <w:ind w:firstLine="360"/>
               <w:jc w:val="right"/>
               <w:rPr>
                 <w:rFonts w:ascii="Calibri" w:eastAsia="Times New Roman" w:hAnsi="Calibri" w:cs="Calibri"/>
@@ -19189,7 +19361,7 @@
         </w:tc>
         <w:tc>
           <w:tcPr>
-            <w:tcW w:w="1407" w:type="dxa"/>
+            <w:tcW w:w="1125" w:type="dxa"/>
             <w:tcBorders>
               <w:top w:val="nil"/>
               <w:left w:val="nil"/>
@@ -19204,7 +19376,6 @@
           <w:p>
             <w:pPr>
               <w:spacing w:after="0" w:line="240" w:lineRule="auto"/>
-              <w:ind w:firstLine="360"/>
               <w:jc w:val="right"/>
               <w:rPr>
                 <w:rFonts w:ascii="Calibri" w:eastAsia="Times New Roman" w:hAnsi="Calibri" w:cs="Calibri"/>
@@ -19246,7 +19417,6 @@
           <w:p>
             <w:pPr>
               <w:spacing w:after="0" w:line="240" w:lineRule="auto"/>
-              <w:ind w:firstLine="360"/>
               <w:jc w:val="left"/>
               <w:rPr>
                 <w:rFonts w:ascii="Calibri" w:eastAsia="Times New Roman" w:hAnsi="Calibri" w:cs="Calibri"/>
@@ -19283,7 +19453,6 @@
           <w:p>
             <w:pPr>
               <w:spacing w:after="0" w:line="240" w:lineRule="auto"/>
-              <w:ind w:firstLine="360"/>
               <w:jc w:val="right"/>
               <w:rPr>
                 <w:rFonts w:ascii="Calibri" w:eastAsia="Times New Roman" w:hAnsi="Calibri" w:cs="Calibri"/>
@@ -19320,7 +19489,6 @@
           <w:p>
             <w:pPr>
               <w:spacing w:after="0" w:line="240" w:lineRule="auto"/>
-              <w:ind w:firstLine="360"/>
               <w:jc w:val="right"/>
               <w:rPr>
                 <w:rFonts w:ascii="Calibri" w:eastAsia="Times New Roman" w:hAnsi="Calibri" w:cs="Calibri"/>
@@ -19342,7 +19510,7 @@
         </w:tc>
         <w:tc>
           <w:tcPr>
-            <w:tcW w:w="1407" w:type="dxa"/>
+            <w:tcW w:w="1408" w:type="dxa"/>
             <w:tcBorders>
               <w:top w:val="nil"/>
               <w:left w:val="nil"/>
@@ -19357,7 +19525,6 @@
           <w:p>
             <w:pPr>
               <w:spacing w:after="0" w:line="240" w:lineRule="auto"/>
-              <w:ind w:firstLine="360"/>
               <w:jc w:val="right"/>
               <w:rPr>
                 <w:rFonts w:ascii="Calibri" w:eastAsia="Times New Roman" w:hAnsi="Calibri" w:cs="Calibri"/>
@@ -19379,7 +19546,7 @@
         </w:tc>
         <w:tc>
           <w:tcPr>
-            <w:tcW w:w="1407" w:type="dxa"/>
+            <w:tcW w:w="1245" w:type="dxa"/>
             <w:tcBorders>
               <w:top w:val="nil"/>
               <w:left w:val="nil"/>
@@ -19394,7 +19561,6 @@
           <w:p>
             <w:pPr>
               <w:spacing w:after="0" w:line="240" w:lineRule="auto"/>
-              <w:ind w:firstLine="360"/>
               <w:jc w:val="right"/>
               <w:rPr>
                 <w:rFonts w:ascii="Calibri" w:eastAsia="Times New Roman" w:hAnsi="Calibri" w:cs="Calibri"/>
@@ -19416,7 +19582,7 @@
         </w:tc>
         <w:tc>
           <w:tcPr>
-            <w:tcW w:w="1407" w:type="dxa"/>
+            <w:tcW w:w="1125" w:type="dxa"/>
             <w:tcBorders>
               <w:top w:val="nil"/>
               <w:left w:val="nil"/>
@@ -19431,7 +19597,6 @@
           <w:p>
             <w:pPr>
               <w:spacing w:after="0" w:line="240" w:lineRule="auto"/>
-              <w:ind w:firstLine="360"/>
               <w:jc w:val="right"/>
               <w:rPr>
                 <w:rFonts w:ascii="Calibri" w:eastAsia="Times New Roman" w:hAnsi="Calibri" w:cs="Calibri"/>
@@ -20598,7 +20763,7 @@
         <w:pStyle w:val="Cmsor2"/>
         <w:ind w:firstLine="360"/>
       </w:pPr>
-      <w:bookmarkStart w:id="33" w:name="_Toc40818478"/>
+      <w:bookmarkStart w:id="35" w:name="_Toc40823634"/>
       <w:r>
         <w:t>4.3</w:t>
       </w:r>
@@ -20608,7 +20773,7 @@
       <w:r>
         <w:t xml:space="preserve"> A teljes modell</w:t>
       </w:r>
-      <w:bookmarkEnd w:id="33"/>
+      <w:bookmarkEnd w:id="35"/>
     </w:p>
     <w:p>
       <w:pPr>
@@ -20637,7 +20802,7 @@
       <w:pPr>
         <w:pStyle w:val="Cmsor3"/>
       </w:pPr>
-      <w:bookmarkStart w:id="34" w:name="_Toc40818479"/>
+      <w:bookmarkStart w:id="36" w:name="_Toc40823635"/>
       <w:r>
         <w:t>4.3.1</w:t>
       </w:r>
@@ -20650,7 +20815,7 @@
       <w:r>
         <w:t xml:space="preserve"> – Saját generátor</w:t>
       </w:r>
-      <w:bookmarkEnd w:id="34"/>
+      <w:bookmarkEnd w:id="36"/>
     </w:p>
     <w:p>
       <w:pPr>
@@ -21633,11 +21798,11 @@
       <w:pPr>
         <w:pStyle w:val="Cmsor3"/>
       </w:pPr>
-      <w:bookmarkStart w:id="35" w:name="_Toc40818480"/>
+      <w:bookmarkStart w:id="37" w:name="_Toc40823636"/>
       <w:r>
         <w:t>4.3.2. Sziámi hálózat</w:t>
       </w:r>
-      <w:bookmarkEnd w:id="35"/>
+      <w:bookmarkEnd w:id="37"/>
     </w:p>
     <w:p>
       <w:pPr>
@@ -23511,6 +23676,9 @@
                             <w:r>
                               <w:t xml:space="preserve"> Teljes Sziámi hálózattal megvalósított projekt folyamatábra</w:t>
                             </w:r>
+                            <w:r>
+                              <w:t xml:space="preserve"> (saját)</w:t>
+                            </w:r>
                           </w:p>
                         </w:txbxContent>
                       </wps:txbx>
@@ -23562,6 +23730,9 @@
                       </w:r>
                       <w:r>
                         <w:t xml:space="preserve"> Teljes Sziámi hálózattal megvalósított projekt folyamatábra</w:t>
+                      </w:r>
+                      <w:r>
+                        <w:t xml:space="preserve"> (saját)</w:t>
                       </w:r>
                     </w:p>
                   </w:txbxContent>
@@ -23641,27 +23812,24 @@
       </w:r>
     </w:p>
     <w:p>
+      <w:pPr>
+        <w:pStyle w:val="Cmsor1"/>
+      </w:pPr>
+      <w:bookmarkStart w:id="38" w:name="_Toc40823637"/>
       <w:r>
         <w:lastRenderedPageBreak/>
-        <w:br w:type="page"/>
-      </w:r>
-    </w:p>
-    <w:p>
-      <w:pPr>
-        <w:pStyle w:val="Cmsor2"/>
-      </w:pPr>
-      <w:bookmarkStart w:id="36" w:name="_Toc40818481"/>
-      <w:r>
-        <w:lastRenderedPageBreak/>
-        <w:t>4.4</w:t>
+        <w:t>5</w:t>
       </w:r>
       <w:r>
         <w:t>.</w:t>
       </w:r>
       <w:r>
-        <w:t xml:space="preserve"> Végső eredmény számítása</w:t>
-      </w:r>
-      <w:bookmarkEnd w:id="36"/>
+        <w:t xml:space="preserve"> </w:t>
+      </w:r>
+      <w:r>
+        <w:t>Eredmény</w:t>
+      </w:r>
+      <w:bookmarkEnd w:id="38"/>
     </w:p>
     <w:p>
       <w:pPr>
@@ -23689,9 +23857,12 @@
       <w:pPr>
         <w:pStyle w:val="Cmsor3"/>
       </w:pPr>
-      <w:bookmarkStart w:id="37" w:name="_Toc40818482"/>
-      <w:r>
-        <w:t>4.4.1</w:t>
+      <w:bookmarkStart w:id="39" w:name="_Toc40823638"/>
+      <w:r>
+        <w:t>5</w:t>
+      </w:r>
+      <w:r>
+        <w:t>.1</w:t>
       </w:r>
       <w:r>
         <w:t>.</w:t>
@@ -23699,7 +23870,7 @@
       <w:r>
         <w:t xml:space="preserve"> Az eredmény kiszámítása</w:t>
       </w:r>
-      <w:bookmarkEnd w:id="37"/>
+      <w:bookmarkEnd w:id="39"/>
     </w:p>
     <w:p>
       <w:pPr>
@@ -23793,9 +23964,12 @@
       <w:pPr>
         <w:pStyle w:val="Cmsor3"/>
       </w:pPr>
-      <w:bookmarkStart w:id="38" w:name="_Toc40818483"/>
-      <w:r>
-        <w:t xml:space="preserve">4.4.2. </w:t>
+      <w:bookmarkStart w:id="40" w:name="_Toc40823639"/>
+      <w:r>
+        <w:t>5.</w:t>
+      </w:r>
+      <w:r>
+        <w:t xml:space="preserve">2. </w:t>
       </w:r>
       <w:proofErr w:type="spellStart"/>
       <w:r>
@@ -23805,7 +23979,7 @@
       <w:r>
         <w:t xml:space="preserve"> korreláció</w:t>
       </w:r>
-      <w:bookmarkEnd w:id="38"/>
+      <w:bookmarkEnd w:id="40"/>
     </w:p>
     <w:p>
       <w:pPr>
@@ -23899,11 +24073,20 @@
       <w:pPr>
         <w:pStyle w:val="Cmsor3"/>
       </w:pPr>
-      <w:bookmarkStart w:id="39" w:name="_Toc40818484"/>
-      <w:r>
-        <w:t>4.4.3 A hálózatokkal elért eredmények</w:t>
-      </w:r>
-      <w:bookmarkEnd w:id="39"/>
+      <w:bookmarkStart w:id="41" w:name="_Toc40823640"/>
+      <w:r>
+        <w:t>5.</w:t>
+      </w:r>
+      <w:r>
+        <w:t>3</w:t>
+      </w:r>
+      <w:r>
+        <w:t>.</w:t>
+      </w:r>
+      <w:r>
+        <w:t xml:space="preserve"> A hálózatokkal elért eredmények</w:t>
+      </w:r>
+      <w:bookmarkEnd w:id="41"/>
     </w:p>
     <w:p>
       <w:pPr>
@@ -25663,11 +25846,14 @@
         <w:pStyle w:val="Cmsor3"/>
         <w:spacing w:before="240"/>
       </w:pPr>
-      <w:bookmarkStart w:id="40" w:name="_Toc40818485"/>
-      <w:r>
-        <w:t>4.4.4. Következtetés</w:t>
-      </w:r>
-      <w:bookmarkEnd w:id="40"/>
+      <w:bookmarkStart w:id="42" w:name="_Toc40823641"/>
+      <w:r>
+        <w:t>5.</w:t>
+      </w:r>
+      <w:r>
+        <w:t>4. Következtetés</w:t>
+      </w:r>
+      <w:bookmarkEnd w:id="42"/>
     </w:p>
     <w:p>
       <w:pPr>
@@ -25697,15 +25883,18 @@
       <w:pPr>
         <w:pStyle w:val="Cmsor1"/>
       </w:pPr>
-      <w:bookmarkStart w:id="41" w:name="_Toc40818486"/>
+      <w:bookmarkStart w:id="43" w:name="_Toc40823642"/>
       <w:r>
         <w:lastRenderedPageBreak/>
-        <w:t>5.</w:t>
+        <w:t>6</w:t>
+      </w:r>
+      <w:r>
+        <w:t>.</w:t>
       </w:r>
       <w:r>
         <w:t xml:space="preserve"> Továbbfejlesztés</w:t>
       </w:r>
-      <w:bookmarkEnd w:id="41"/>
+      <w:bookmarkEnd w:id="43"/>
     </w:p>
     <w:p>
       <w:pPr>
@@ -25720,9 +25909,12 @@
       <w:pPr>
         <w:pStyle w:val="Cmsor2"/>
       </w:pPr>
-      <w:bookmarkStart w:id="42" w:name="_Toc40818487"/>
-      <w:r>
-        <w:t>5.1. Tanító minta és a klasszifikáció</w:t>
+      <w:bookmarkStart w:id="44" w:name="_Toc40823643"/>
+      <w:r>
+        <w:t>6</w:t>
+      </w:r>
+      <w:r>
+        <w:t>.1. Tanító minta és a klasszifikáció</w:t>
       </w:r>
       <w:r>
         <w:t xml:space="preserve"> alapjainak</w:t>
@@ -25730,7 +25922,7 @@
       <w:r>
         <w:t xml:space="preserve"> változtatása</w:t>
       </w:r>
-      <w:bookmarkEnd w:id="42"/>
+      <w:bookmarkEnd w:id="44"/>
     </w:p>
     <w:p>
       <w:pPr>
@@ -25771,14 +25963,17 @@
       <w:pPr>
         <w:pStyle w:val="Cmsor2"/>
       </w:pPr>
-      <w:bookmarkStart w:id="43" w:name="_Toc40818488"/>
-      <w:r>
-        <w:t>5.2.</w:t>
+      <w:bookmarkStart w:id="45" w:name="_Toc40823644"/>
+      <w:r>
+        <w:t>6</w:t>
+      </w:r>
+      <w:r>
+        <w:t>.2.</w:t>
       </w:r>
       <w:r>
         <w:t xml:space="preserve"> Klasszifikációs modell</w:t>
       </w:r>
-      <w:bookmarkEnd w:id="43"/>
+      <w:bookmarkEnd w:id="45"/>
     </w:p>
     <w:p>
       <w:pPr>
@@ -25801,11 +25996,14 @@
       <w:pPr>
         <w:pStyle w:val="Cmsor2"/>
       </w:pPr>
-      <w:bookmarkStart w:id="44" w:name="_Toc40818489"/>
-      <w:r>
-        <w:t>5.3 Sziámi modell</w:t>
-      </w:r>
-      <w:bookmarkEnd w:id="44"/>
+      <w:bookmarkStart w:id="46" w:name="_Toc40823645"/>
+      <w:r>
+        <w:t>6</w:t>
+      </w:r>
+      <w:r>
+        <w:t>.3 Sziámi modell</w:t>
+      </w:r>
+      <w:bookmarkEnd w:id="46"/>
     </w:p>
     <w:p>
       <w:pPr>
@@ -25844,16 +26042,28 @@
       </w:r>
     </w:p>
     <w:p>
+      <w:r>
+        <w:br w:type="page"/>
+      </w:r>
+    </w:p>
+    <w:p>
       <w:pPr>
         <w:pStyle w:val="Cmsor1"/>
       </w:pPr>
-      <w:bookmarkStart w:id="45" w:name="_Toc40818490"/>
-      <w:r>
-        <w:t>6. Összefoglalás</w:t>
-      </w:r>
-      <w:bookmarkEnd w:id="45"/>
-    </w:p>
-    <w:p>
+      <w:bookmarkStart w:id="47" w:name="_Toc40823646"/>
+      <w:r>
+        <w:lastRenderedPageBreak/>
+        <w:t>7</w:t>
+      </w:r>
+      <w:r>
+        <w:t>. Összefoglalás</w:t>
+      </w:r>
+      <w:bookmarkEnd w:id="47"/>
+    </w:p>
+    <w:p>
+      <w:pPr>
+        <w:ind w:firstLine="360"/>
+      </w:pPr>
       <w:r>
         <w:t xml:space="preserve">A kutatás során beigazolódott számomra az, hogy a mélytanuló rendszerekkel milyen sokoldalúan lehet különböző témákban más és más eredményeket becsülni, közelíteni. </w:t>
       </w:r>
@@ -25862,46 +26072,69 @@
       </w:r>
     </w:p>
     <w:p>
+      <w:pPr>
+        <w:ind w:firstLine="360"/>
+      </w:pPr>
       <w:r>
         <w:t xml:space="preserve">A projektben elkészült hálózatok és az általuk elért eredmények alapján úgy gondolom, hogy </w:t>
       </w:r>
+      <w:r>
+        <w:t>ebben a mélytanuló neurális hálózatban az általam hozzáadott egyedi lambdaréteg, és a kiválasztott loss függvény volt a legnagyobb hatással az RDM mátrixok korrelációjának mértékére.</w:t>
+      </w:r>
+    </w:p>
+    <w:p>
+      <w:pPr>
+        <w:ind w:firstLine="360"/>
+      </w:pPr>
+      <w:r>
+        <w:t>Főleg az orvostudományban való felhasználás során nem szabad teljes mértékben megbízni ezekben a rendszerekben. Ellenben, ha már csak 1% esély is van arra, hogy egy számítógépes program segítségével észreveszünk egy új összefüggést vagy bármilyen rendellenességet az adatokban, akkor igazolódik be ezeknek a rendszereknek a hasznossága. Hiszen</w:t>
+      </w:r>
+      <w:r>
+        <w:t>,</w:t>
+      </w:r>
+      <w:r>
+        <w:t xml:space="preserve"> ha csak ezt a projektet is vesszük figyelembe és egy korábbi vizsgálat alapján tudjuk hogyan reagált a páciens agya egy bizonyos képhalmazra, majd a következő vizsgálat alatt egy másik képhalmaznál az első halmaz alapján tanított rendszer által </w:t>
+      </w:r>
+      <w:proofErr w:type="spellStart"/>
+      <w:r>
+        <w:t>prediktált</w:t>
+      </w:r>
+      <w:proofErr w:type="spellEnd"/>
+      <w:r>
+        <w:t xml:space="preserve"> adatok nagyban eltérnek a valódi adatoktól, akkor ez okot adhat az orvosi személyzet számára egy átfogóbb vizsgálatra. Ez az esetek többségében előfordulhat, hogy nem lesz szükséges, de abba a bizonyos 1%-</w:t>
+      </w:r>
+      <w:proofErr w:type="spellStart"/>
+      <w:r>
+        <w:t>ba</w:t>
+      </w:r>
+      <w:proofErr w:type="spellEnd"/>
+      <w:r>
+        <w:t xml:space="preserve"> tartozó emberek számára lehet, hogy egy komolyabb agyi eredetű betegség elkerülése/gyógyítása lehet.</w:t>
+      </w:r>
+    </w:p>
+    <w:p>
+      <w:pPr>
+        <w:ind w:firstLine="360"/>
+      </w:pPr>
+      <w:r>
+        <w:t>Összességében úgy gondolom, hogy a rendelkezésemre álló időhöz és a kezdetben meglévő tudásomhoz mérten a tanítómintán elért 11-es pontszámom, és az ez alapján</w:t>
+      </w:r>
+      <w:r>
+        <w:t xml:space="preserve"> középmezőny-béli lehetséges helyezésem jó eredménynek számít. Véleményem szerint az eredményeim és a továbbfejlesztési lehetőségek alapján </w:t>
+      </w:r>
+      <w:r>
+        <w:t xml:space="preserve">a hálózatot </w:t>
+      </w:r>
+      <w:r>
+        <w:t xml:space="preserve">sokat lehet fejleszteni. Ebből kiindulva pedig a mélytanuló rendszerek egy sokkal szélesebb spektrumú felhasználhatóságára derülhet fény, </w:t>
+      </w:r>
       <w:proofErr w:type="gramStart"/>
       <w:r>
-        <w:t>a</w:t>
+        <w:t>hiszen</w:t>
       </w:r>
       <w:proofErr w:type="gramEnd"/>
       <w:r>
-        <w:t xml:space="preserve"> </w:t>
-      </w:r>
-      <w:r>
-        <w:t>ebben a mélytanuló neurális hálózatban az általam hozzáadott egyedi lambdaréteg, és a kiválasztott loss függvény volt a legnagyobb hatással az RDM mátrixok korrelációjának mértékére.</w:t>
-      </w:r>
-    </w:p>
-    <w:p>
-      <w:r>
-        <w:t>Főleg az orvostudományban való felhasználás során nem szabad teljes mértékben megbízni ezekben a rendszerekben. Ellenben, ha már csak 1% esély is van arra, hogy egy számítógépes program segítségével észreveszünk egy új összefüggést vagy bármilyen rendellenességet az adatokban, akkor igazolódik be ezeknek a rendszereknek a hasznossága. Hiszen</w:t>
-      </w:r>
-      <w:r>
-        <w:t>,</w:t>
-      </w:r>
-      <w:r>
-        <w:t xml:space="preserve"> ha csak ezt a projektet is vesszük figyelembe és egy korábbi vizsgálat alapján tudjuk hogyan reagált a páciens agya egy bizonyos képhalmazra, majd a következő vizsgálat alatt egy másik képhalmaznál az első halmaz alapján tanított rendszer által </w:t>
-      </w:r>
-      <w:proofErr w:type="spellStart"/>
-      <w:r>
-        <w:t>prediktált</w:t>
-      </w:r>
-      <w:proofErr w:type="spellEnd"/>
-      <w:r>
-        <w:t xml:space="preserve"> adatok nagyban eltérnek a valódi adatoktól, akkor ez okot adhat az orvosi személyzet számára egy átfogóbb vizsgálatra. Ez az esetek többségében előfordulhat, hogy nem lesz szükséges, de abba a bizonyos 1%-</w:t>
-      </w:r>
-      <w:proofErr w:type="spellStart"/>
-      <w:r>
-        <w:t>ba</w:t>
-      </w:r>
-      <w:proofErr w:type="spellEnd"/>
-      <w:r>
-        <w:t xml:space="preserve"> tartozó emberek számára lehet, hogy egy komolyabb agyi eredetű betegség elkerülése/gyógyítása lehet.</w:t>
+        <w:t xml:space="preserve"> ha egyfajta agyi aktivitást meg tudunk vele becsülni egy bizonyos százalék feletti pontossággal, akkor az agy más részeinek elszigetelt, de akár a teljes agyállomány ilyen szempontból való vizsgálatával egyre jobban megérthetjük majd annak működését is.</w:t>
       </w:r>
     </w:p>
     <w:p>
@@ -25914,18 +26147,18 @@
         <w:pStyle w:val="Cmsor1"/>
         <w:ind w:firstLine="360"/>
       </w:pPr>
-      <w:bookmarkStart w:id="46" w:name="_Források"/>
-      <w:bookmarkStart w:id="47" w:name="_Ref40705030"/>
-      <w:bookmarkStart w:id="48" w:name="_Ref40705036"/>
-      <w:bookmarkStart w:id="49" w:name="_Toc40818491"/>
-      <w:bookmarkEnd w:id="46"/>
+      <w:bookmarkStart w:id="48" w:name="_Források"/>
+      <w:bookmarkStart w:id="49" w:name="_Ref40705030"/>
+      <w:bookmarkStart w:id="50" w:name="_Ref40705036"/>
+      <w:bookmarkStart w:id="51" w:name="_Toc40823647"/>
+      <w:bookmarkEnd w:id="48"/>
       <w:r>
         <w:lastRenderedPageBreak/>
         <w:t>Források</w:t>
       </w:r>
-      <w:bookmarkEnd w:id="47"/>
-      <w:bookmarkEnd w:id="48"/>
       <w:bookmarkEnd w:id="49"/>
+      <w:bookmarkEnd w:id="50"/>
+      <w:bookmarkEnd w:id="51"/>
     </w:p>
     <w:p>
       <w:pPr>
@@ -29524,20 +29757,19 @@
         <w:pStyle w:val="Cmsor1"/>
         <w:ind w:firstLine="360"/>
       </w:pPr>
-      <w:bookmarkStart w:id="50" w:name="_Toc40818492"/>
+      <w:bookmarkStart w:id="52" w:name="_Toc40823648"/>
       <w:r>
         <w:lastRenderedPageBreak/>
         <w:t>Mellékletek</w:t>
       </w:r>
-      <w:bookmarkEnd w:id="50"/>
+      <w:bookmarkEnd w:id="52"/>
     </w:p>
     <w:p>
       <w:pPr>
         <w:pStyle w:val="Cmsor2"/>
         <w:ind w:firstLine="360"/>
       </w:pPr>
-      <w:bookmarkStart w:id="51" w:name="_Toc40818493"/>
-      <w:bookmarkStart w:id="52" w:name="_GoBack"/>
+      <w:bookmarkStart w:id="53" w:name="_Toc40823649"/>
       <w:r>
         <w:rPr>
           <w:noProof/>
@@ -29598,7 +29830,6 @@
           </wp:anchor>
         </w:drawing>
       </w:r>
-      <w:bookmarkEnd w:id="52"/>
       <w:r>
         <w:t>1</w:t>
       </w:r>
@@ -29608,14 +29839,14 @@
       <w:r>
         <w:t xml:space="preserve"> Konzultációs napló 2019/20-I. félév</w:t>
       </w:r>
-      <w:bookmarkEnd w:id="51"/>
+      <w:bookmarkEnd w:id="53"/>
     </w:p>
     <w:p>
       <w:pPr>
         <w:pStyle w:val="Cmsor2"/>
         <w:ind w:firstLine="360"/>
       </w:pPr>
-      <w:bookmarkStart w:id="53" w:name="_Toc40818494"/>
+      <w:bookmarkStart w:id="54" w:name="_Toc40823650"/>
       <w:r>
         <w:rPr>
           <w:noProof/>
@@ -29864,9 +30095,9 @@
       <w:r>
         <w:t xml:space="preserve"> TOP-1 Eredmények</w:t>
       </w:r>
-      <w:bookmarkStart w:id="54" w:name="_3._számú_melléklet:"/>
-      <w:bookmarkEnd w:id="53"/>
+      <w:bookmarkStart w:id="55" w:name="_3._számú_melléklet:"/>
       <w:bookmarkEnd w:id="54"/>
+      <w:bookmarkEnd w:id="55"/>
     </w:p>
     <w:sectPr>
       <w:footerReference w:type="default" r:id="rId55"/>
@@ -31081,6 +31312,92 @@
     </w:lvl>
   </w:abstractNum>
   <w:abstractNum w:abstractNumId="11" w15:restartNumberingAfterBreak="0">
+    <w:nsid w:val="33F62759"/>
+    <w:multiLevelType w:val="hybridMultilevel"/>
+    <w:tmpl w:val="6CC4234E"/>
+    <w:lvl w:ilvl="0" w:tplc="0409000F">
+      <w:start w:val="1"/>
+      <w:numFmt w:val="decimal"/>
+      <w:lvlText w:val="%1."/>
+      <w:lvlJc w:val="left"/>
+      <w:pPr>
+        <w:ind w:left="720" w:hanging="360"/>
+      </w:pPr>
+    </w:lvl>
+    <w:lvl w:ilvl="1" w:tplc="04090019" w:tentative="1">
+      <w:start w:val="1"/>
+      <w:numFmt w:val="lowerLetter"/>
+      <w:lvlText w:val="%2."/>
+      <w:lvlJc w:val="left"/>
+      <w:pPr>
+        <w:ind w:left="1440" w:hanging="360"/>
+      </w:pPr>
+    </w:lvl>
+    <w:lvl w:ilvl="2" w:tplc="0409001B" w:tentative="1">
+      <w:start w:val="1"/>
+      <w:numFmt w:val="lowerRoman"/>
+      <w:lvlText w:val="%3."/>
+      <w:lvlJc w:val="right"/>
+      <w:pPr>
+        <w:ind w:left="2160" w:hanging="180"/>
+      </w:pPr>
+    </w:lvl>
+    <w:lvl w:ilvl="3" w:tplc="0409000F" w:tentative="1">
+      <w:start w:val="1"/>
+      <w:numFmt w:val="decimal"/>
+      <w:lvlText w:val="%4."/>
+      <w:lvlJc w:val="left"/>
+      <w:pPr>
+        <w:ind w:left="2880" w:hanging="360"/>
+      </w:pPr>
+    </w:lvl>
+    <w:lvl w:ilvl="4" w:tplc="04090019" w:tentative="1">
+      <w:start w:val="1"/>
+      <w:numFmt w:val="lowerLetter"/>
+      <w:lvlText w:val="%5."/>
+      <w:lvlJc w:val="left"/>
+      <w:pPr>
+        <w:ind w:left="3600" w:hanging="360"/>
+      </w:pPr>
+    </w:lvl>
+    <w:lvl w:ilvl="5" w:tplc="0409001B" w:tentative="1">
+      <w:start w:val="1"/>
+      <w:numFmt w:val="lowerRoman"/>
+      <w:lvlText w:val="%6."/>
+      <w:lvlJc w:val="right"/>
+      <w:pPr>
+        <w:ind w:left="4320" w:hanging="180"/>
+      </w:pPr>
+    </w:lvl>
+    <w:lvl w:ilvl="6" w:tplc="0409000F" w:tentative="1">
+      <w:start w:val="1"/>
+      <w:numFmt w:val="decimal"/>
+      <w:lvlText w:val="%7."/>
+      <w:lvlJc w:val="left"/>
+      <w:pPr>
+        <w:ind w:left="5040" w:hanging="360"/>
+      </w:pPr>
+    </w:lvl>
+    <w:lvl w:ilvl="7" w:tplc="04090019" w:tentative="1">
+      <w:start w:val="1"/>
+      <w:numFmt w:val="lowerLetter"/>
+      <w:lvlText w:val="%8."/>
+      <w:lvlJc w:val="left"/>
+      <w:pPr>
+        <w:ind w:left="5760" w:hanging="360"/>
+      </w:pPr>
+    </w:lvl>
+    <w:lvl w:ilvl="8" w:tplc="0409001B" w:tentative="1">
+      <w:start w:val="1"/>
+      <w:numFmt w:val="lowerRoman"/>
+      <w:lvlText w:val="%9."/>
+      <w:lvlJc w:val="right"/>
+      <w:pPr>
+        <w:ind w:left="6480" w:hanging="180"/>
+      </w:pPr>
+    </w:lvl>
+  </w:abstractNum>
+  <w:abstractNum w:abstractNumId="12" w15:restartNumberingAfterBreak="0">
     <w:nsid w:val="37545692"/>
     <w:multiLevelType w:val="hybridMultilevel"/>
     <w:tmpl w:val="B428D7D0"/>
@@ -31169,7 +31486,7 @@
       </w:pPr>
     </w:lvl>
   </w:abstractNum>
-  <w:abstractNum w:abstractNumId="12" w15:restartNumberingAfterBreak="0">
+  <w:abstractNum w:abstractNumId="13" w15:restartNumberingAfterBreak="0">
     <w:nsid w:val="3FED1F33"/>
     <w:multiLevelType w:val="hybridMultilevel"/>
     <w:tmpl w:val="26285A56"/>
@@ -31282,7 +31599,7 @@
       </w:rPr>
     </w:lvl>
   </w:abstractNum>
-  <w:abstractNum w:abstractNumId="13" w15:restartNumberingAfterBreak="0">
+  <w:abstractNum w:abstractNumId="14" w15:restartNumberingAfterBreak="0">
     <w:nsid w:val="40D03EBA"/>
     <w:multiLevelType w:val="hybridMultilevel"/>
     <w:tmpl w:val="534A97FE"/>
@@ -31368,7 +31685,7 @@
       </w:pPr>
     </w:lvl>
   </w:abstractNum>
-  <w:abstractNum w:abstractNumId="14" w15:restartNumberingAfterBreak="0">
+  <w:abstractNum w:abstractNumId="15" w15:restartNumberingAfterBreak="0">
     <w:nsid w:val="41982F51"/>
     <w:multiLevelType w:val="hybridMultilevel"/>
     <w:tmpl w:val="CA4C5A7A"/>
@@ -31481,7 +31798,7 @@
       </w:rPr>
     </w:lvl>
   </w:abstractNum>
-  <w:abstractNum w:abstractNumId="15" w15:restartNumberingAfterBreak="0">
+  <w:abstractNum w:abstractNumId="16" w15:restartNumberingAfterBreak="0">
     <w:nsid w:val="419C31BF"/>
     <w:multiLevelType w:val="hybridMultilevel"/>
     <w:tmpl w:val="50204EA2"/>
@@ -31594,7 +31911,7 @@
       </w:rPr>
     </w:lvl>
   </w:abstractNum>
-  <w:abstractNum w:abstractNumId="16" w15:restartNumberingAfterBreak="0">
+  <w:abstractNum w:abstractNumId="17" w15:restartNumberingAfterBreak="0">
     <w:nsid w:val="43A271B3"/>
     <w:multiLevelType w:val="hybridMultilevel"/>
     <w:tmpl w:val="6B180E82"/>
@@ -31680,7 +31997,7 @@
       </w:pPr>
     </w:lvl>
   </w:abstractNum>
-  <w:abstractNum w:abstractNumId="17" w15:restartNumberingAfterBreak="0">
+  <w:abstractNum w:abstractNumId="18" w15:restartNumberingAfterBreak="0">
     <w:nsid w:val="454D6D90"/>
     <w:multiLevelType w:val="multilevel"/>
     <w:tmpl w:val="DA66FE2E"/>
@@ -31793,7 +32110,7 @@
       </w:pPr>
     </w:lvl>
   </w:abstractNum>
-  <w:abstractNum w:abstractNumId="18" w15:restartNumberingAfterBreak="0">
+  <w:abstractNum w:abstractNumId="19" w15:restartNumberingAfterBreak="0">
     <w:nsid w:val="4B984D93"/>
     <w:multiLevelType w:val="hybridMultilevel"/>
     <w:tmpl w:val="769E3006"/>
@@ -31906,7 +32223,7 @@
       </w:rPr>
     </w:lvl>
   </w:abstractNum>
-  <w:abstractNum w:abstractNumId="19" w15:restartNumberingAfterBreak="0">
+  <w:abstractNum w:abstractNumId="20" w15:restartNumberingAfterBreak="0">
     <w:nsid w:val="54657F8E"/>
     <w:multiLevelType w:val="hybridMultilevel"/>
     <w:tmpl w:val="84EE3C38"/>
@@ -32019,7 +32336,7 @@
       </w:rPr>
     </w:lvl>
   </w:abstractNum>
-  <w:abstractNum w:abstractNumId="20" w15:restartNumberingAfterBreak="0">
+  <w:abstractNum w:abstractNumId="21" w15:restartNumberingAfterBreak="0">
     <w:nsid w:val="59392B8C"/>
     <w:multiLevelType w:val="multilevel"/>
     <w:tmpl w:val="997A422A"/>
@@ -32132,7 +32449,7 @@
       </w:pPr>
     </w:lvl>
   </w:abstractNum>
-  <w:abstractNum w:abstractNumId="21" w15:restartNumberingAfterBreak="0">
+  <w:abstractNum w:abstractNumId="22" w15:restartNumberingAfterBreak="0">
     <w:nsid w:val="595D0D4C"/>
     <w:multiLevelType w:val="hybridMultilevel"/>
     <w:tmpl w:val="81344D62"/>
@@ -32218,7 +32535,7 @@
       </w:pPr>
     </w:lvl>
   </w:abstractNum>
-  <w:abstractNum w:abstractNumId="22" w15:restartNumberingAfterBreak="0">
+  <w:abstractNum w:abstractNumId="23" w15:restartNumberingAfterBreak="0">
     <w:nsid w:val="5AA70C69"/>
     <w:multiLevelType w:val="hybridMultilevel"/>
     <w:tmpl w:val="9B0ED53A"/>
@@ -32309,7 +32626,7 @@
       </w:pPr>
     </w:lvl>
   </w:abstractNum>
-  <w:abstractNum w:abstractNumId="23" w15:restartNumberingAfterBreak="0">
+  <w:abstractNum w:abstractNumId="24" w15:restartNumberingAfterBreak="0">
     <w:nsid w:val="6AE8170C"/>
     <w:multiLevelType w:val="hybridMultilevel"/>
     <w:tmpl w:val="BBA8B92C"/>
@@ -32422,7 +32739,7 @@
       </w:rPr>
     </w:lvl>
   </w:abstractNum>
-  <w:abstractNum w:abstractNumId="24" w15:restartNumberingAfterBreak="0">
+  <w:abstractNum w:abstractNumId="25" w15:restartNumberingAfterBreak="0">
     <w:nsid w:val="6F2D5EE3"/>
     <w:multiLevelType w:val="hybridMultilevel"/>
     <w:tmpl w:val="C8FC0002"/>
@@ -32535,7 +32852,7 @@
       </w:rPr>
     </w:lvl>
   </w:abstractNum>
-  <w:abstractNum w:abstractNumId="25" w15:restartNumberingAfterBreak="0">
+  <w:abstractNum w:abstractNumId="26" w15:restartNumberingAfterBreak="0">
     <w:nsid w:val="6F985975"/>
     <w:multiLevelType w:val="hybridMultilevel"/>
     <w:tmpl w:val="34F2A828"/>
@@ -32626,7 +32943,7 @@
       </w:pPr>
     </w:lvl>
   </w:abstractNum>
-  <w:abstractNum w:abstractNumId="26" w15:restartNumberingAfterBreak="0">
+  <w:abstractNum w:abstractNumId="27" w15:restartNumberingAfterBreak="0">
     <w:nsid w:val="6FB26131"/>
     <w:multiLevelType w:val="hybridMultilevel"/>
     <w:tmpl w:val="72B634D0"/>
@@ -32715,7 +33032,7 @@
       </w:pPr>
     </w:lvl>
   </w:abstractNum>
-  <w:abstractNum w:abstractNumId="27" w15:restartNumberingAfterBreak="0">
+  <w:abstractNum w:abstractNumId="28" w15:restartNumberingAfterBreak="0">
     <w:nsid w:val="7A4F6BEB"/>
     <w:multiLevelType w:val="hybridMultilevel"/>
     <w:tmpl w:val="BFB8B15E"/>
@@ -32828,7 +33145,7 @@
       </w:rPr>
     </w:lvl>
   </w:abstractNum>
-  <w:abstractNum w:abstractNumId="28" w15:restartNumberingAfterBreak="0">
+  <w:abstractNum w:abstractNumId="29" w15:restartNumberingAfterBreak="0">
     <w:nsid w:val="7D9A6242"/>
     <w:multiLevelType w:val="hybridMultilevel"/>
     <w:tmpl w:val="83386406"/>
@@ -32919,37 +33236,37 @@
     </w:lvl>
   </w:abstractNum>
   <w:num w:numId="1">
+    <w:abstractNumId w:val="29"/>
+  </w:num>
+  <w:num w:numId="2">
+    <w:abstractNumId w:val="27"/>
+  </w:num>
+  <w:num w:numId="3">
+    <w:abstractNumId w:val="24"/>
+  </w:num>
+  <w:num w:numId="4">
+    <w:abstractNumId w:val="16"/>
+  </w:num>
+  <w:num w:numId="5">
     <w:abstractNumId w:val="28"/>
   </w:num>
-  <w:num w:numId="2">
-    <w:abstractNumId w:val="26"/>
-  </w:num>
-  <w:num w:numId="3">
-    <w:abstractNumId w:val="23"/>
-  </w:num>
-  <w:num w:numId="4">
-    <w:abstractNumId w:val="15"/>
-  </w:num>
-  <w:num w:numId="5">
-    <w:abstractNumId w:val="27"/>
-  </w:num>
   <w:num w:numId="6">
-    <w:abstractNumId w:val="19"/>
+    <w:abstractNumId w:val="20"/>
   </w:num>
   <w:num w:numId="7">
     <w:abstractNumId w:val="3"/>
   </w:num>
   <w:num w:numId="8">
-    <w:abstractNumId w:val="21"/>
+    <w:abstractNumId w:val="22"/>
   </w:num>
   <w:num w:numId="9">
     <w:abstractNumId w:val="2"/>
   </w:num>
   <w:num w:numId="10">
-    <w:abstractNumId w:val="11"/>
+    <w:abstractNumId w:val="12"/>
   </w:num>
   <w:num w:numId="11">
-    <w:abstractNumId w:val="22"/>
+    <w:abstractNumId w:val="23"/>
   </w:num>
   <w:num w:numId="12">
     <w:abstractNumId w:val="5"/>
@@ -32958,13 +33275,13 @@
     <w:abstractNumId w:val="0"/>
   </w:num>
   <w:num w:numId="14">
-    <w:abstractNumId w:val="25"/>
+    <w:abstractNumId w:val="26"/>
   </w:num>
   <w:num w:numId="15">
     <w:abstractNumId w:val="7"/>
   </w:num>
   <w:num w:numId="16">
-    <w:abstractNumId w:val="13"/>
+    <w:abstractNumId w:val="14"/>
   </w:num>
   <w:num w:numId="17">
     <w:abstractNumId w:val="9"/>
@@ -32976,34 +33293,37 @@
     <w:abstractNumId w:val="10"/>
   </w:num>
   <w:num w:numId="20">
-    <w:abstractNumId w:val="12"/>
+    <w:abstractNumId w:val="13"/>
   </w:num>
   <w:num w:numId="21">
     <w:abstractNumId w:val="8"/>
   </w:num>
   <w:num w:numId="22">
-    <w:abstractNumId w:val="17"/>
+    <w:abstractNumId w:val="18"/>
   </w:num>
   <w:num w:numId="23">
-    <w:abstractNumId w:val="20"/>
+    <w:abstractNumId w:val="21"/>
   </w:num>
   <w:num w:numId="24">
     <w:abstractNumId w:val="1"/>
   </w:num>
   <w:num w:numId="25">
-    <w:abstractNumId w:val="24"/>
+    <w:abstractNumId w:val="25"/>
   </w:num>
   <w:num w:numId="26">
-    <w:abstractNumId w:val="14"/>
+    <w:abstractNumId w:val="15"/>
   </w:num>
   <w:num w:numId="27">
-    <w:abstractNumId w:val="16"/>
+    <w:abstractNumId w:val="17"/>
   </w:num>
   <w:num w:numId="28">
     <w:abstractNumId w:val="6"/>
   </w:num>
   <w:num w:numId="29">
-    <w:abstractNumId w:val="18"/>
+    <w:abstractNumId w:val="19"/>
+  </w:num>
+  <w:num w:numId="30">
+    <w:abstractNumId w:val="11"/>
   </w:num>
 </w:numbering>
 </file>
@@ -34409,7 +34729,7 @@
 </file>
 
 <file path=customXml/itemProps1.xml><?xml version="1.0" encoding="utf-8"?>
-<ds:datastoreItem xmlns:ds="http://schemas.openxmlformats.org/officeDocument/2006/customXml" ds:itemID="{3BB9D4E5-2A51-438D-9289-C4B44CAD04E7}">
+<ds:datastoreItem xmlns:ds="http://schemas.openxmlformats.org/officeDocument/2006/customXml" ds:itemID="{1A035F84-20AD-461F-8ECF-8DBB1EAD4B47}">
   <ds:schemaRefs>
     <ds:schemaRef ds:uri="http://schemas.openxmlformats.org/officeDocument/2006/bibliography"/>
   </ds:schemaRefs>

</xml_diff>